<commit_message>
phần thực hiện của Phan Đăng Khang
thao tác với github
</commit_message>
<xml_diff>
--- a/51305_PhanDangKhang.docx
+++ b/51305_PhanDangKhang.docx
@@ -1,7 +1,415 @@
 
 <file path=word/document.xml><?xml version="1.0" encoding="utf-8"?>
-<w:document xmlns:wpc="http://schemas.microsoft.com/office/word/2010/wordprocessingCanvas" xmlns:mc="http://schemas.openxmlformats.org/markup-compatibility/2006" xmlns:o="urn:schemas-microsoft-com:office:office" xmlns:r="http://schemas.openxmlformats.org/officeDocument/2006/relationships" xmlns:m="http://schemas.openxmlformats.org/officeDocument/2006/math" xmlns:v="urn:schemas-microsoft-com:vml" xmlns:wp14="http://schemas.microsoft.com/office/word/2010/wordprocessingDrawing" xmlns:wp="http://schemas.openxmlformats.org/drawingml/2006/wordprocessingDrawing" xmlns:w10="urn:schemas-microsoft-com:office:word" xmlns:w="http://schemas.openxmlformats.org/wordprocessingml/2006/main" xmlns:w14="http://schemas.microsoft.com/office/word/2010/wordml" xmlns:w15="http://schemas.microsoft.com/office/word/2012/wordml" xmlns:wpg="http://schemas.microsoft.com/office/word/2010/wordprocessingGroup" xmlns:wpi="http://schemas.microsoft.com/office/word/2010/wordprocessingInk" xmlns:wne="http://schemas.microsoft.com/office/word/2006/wordml" xmlns:wps="http://schemas.microsoft.com/office/word/2010/wordprocessingShape" mc:Ignorable="w14 w15 wp14">
+<w:document xmlns:wpc="http://schemas.microsoft.com/office/word/2010/wordprocessingCanvas" xmlns:mc="http://schemas.openxmlformats.org/markup-compatibility/2006" xmlns:o="urn:schemas-microsoft-com:office:office" xmlns:r="http://schemas.openxmlformats.org/officeDocument/2006/relationships" xmlns:m="http://schemas.openxmlformats.org/officeDocument/2006/math" xmlns:v="urn:schemas-microsoft-com:vml" xmlns:wp14="http://schemas.microsoft.com/office/word/2010/wordprocessingDrawing" xmlns:wp="http://schemas.openxmlformats.org/drawingml/2006/wordprocessingDrawing" xmlns:w10="urn:schemas-microsoft-com:office:word" xmlns:w="http://schemas.openxmlformats.org/wordprocessingml/2006/main" xmlns:w14="http://schemas.microsoft.com/office/word/2010/wordml" xmlns:wpg="http://schemas.microsoft.com/office/word/2010/wordprocessingGroup" xmlns:wpi="http://schemas.microsoft.com/office/word/2010/wordprocessingInk" xmlns:wne="http://schemas.microsoft.com/office/word/2006/wordml" xmlns:wps="http://schemas.microsoft.com/office/word/2010/wordprocessingShape" mc:Ignorable="w14 wp14">
   <w:body>
+    <w:p>
+      <w:pPr>
+        <w:rPr>
+          <w:color w:val="000000" w:themeColor="text1"/>
+          <w:sz w:val="32"/>
+          <w:szCs w:val="32"/>
+        </w:rPr>
+      </w:pPr>
+      <w:r>
+        <w:rPr>
+          <w:color w:val="000000" w:themeColor="text1"/>
+          <w:sz w:val="32"/>
+          <w:szCs w:val="32"/>
+        </w:rPr>
+        <w:t>Phân công: tạo danh mục điện thoại,giao diện sản phẩm, danh mục tin tức công nghệ( gán banner,chèn video, liên kết link , tìm hiểu về HTML&amp;CSS)</w:t>
+      </w:r>
+    </w:p>
+    <w:p>
+      <w:pPr>
+        <w:rPr>
+          <w:rFonts w:ascii="Times New Roman" w:hAnsi="Times New Roman" w:cs="Times New Roman"/>
+          <w:b/>
+          <w:noProof/>
+          <w:sz w:val="28"/>
+          <w:szCs w:val="28"/>
+        </w:rPr>
+      </w:pPr>
+      <w:r>
+        <w:rPr>
+          <w:rFonts w:ascii="Times New Roman" w:hAnsi="Times New Roman" w:cs="Times New Roman"/>
+          <w:b/>
+          <w:noProof/>
+          <w:sz w:val="28"/>
+          <w:szCs w:val="28"/>
+        </w:rPr>
+        <w:t>Đây là phần trình bày của e về các bước Commit file đã tìm hiểu của e</w:t>
+      </w:r>
+      <w:r>
+        <w:rPr>
+          <w:rFonts w:ascii="Times New Roman" w:hAnsi="Times New Roman" w:cs="Times New Roman"/>
+          <w:b/>
+          <w:noProof/>
+          <w:sz w:val="28"/>
+          <w:szCs w:val="28"/>
+        </w:rPr>
+        <w:t>m</w:t>
+      </w:r>
+      <w:r>
+        <w:rPr>
+          <w:rFonts w:ascii="Times New Roman" w:hAnsi="Times New Roman" w:cs="Times New Roman"/>
+          <w:b/>
+          <w:noProof/>
+          <w:sz w:val="28"/>
+          <w:szCs w:val="28"/>
+        </w:rPr>
+        <w:t xml:space="preserve"> lên Repository chung của cả nhóm : </w:t>
+      </w:r>
+    </w:p>
+    <w:p>
+      <w:pPr>
+        <w:rPr>
+          <w:rFonts w:ascii="Times New Roman" w:hAnsi="Times New Roman" w:cs="Times New Roman"/>
+          <w:sz w:val="28"/>
+          <w:szCs w:val="28"/>
+        </w:rPr>
+      </w:pPr>
+      <w:r>
+        <w:rPr>
+          <w:noProof/>
+          <w:color w:val="000000" w:themeColor="text1"/>
+          <w:sz w:val="32"/>
+          <w:szCs w:val="32"/>
+        </w:rPr>
+        <w:drawing>
+          <wp:anchor distT="0" distB="0" distL="114300" distR="114300" simplePos="0" relativeHeight="251658240" behindDoc="0" locked="0" layoutInCell="1" allowOverlap="1" wp14:anchorId="574A1A6E" wp14:editId="50E4C88C">
+            <wp:simplePos x="0" y="0"/>
+            <wp:positionH relativeFrom="column">
+              <wp:align>left</wp:align>
+            </wp:positionH>
+            <wp:positionV relativeFrom="paragraph">
+              <wp:align>top</wp:align>
+            </wp:positionV>
+            <wp:extent cx="5943600" cy="4370705"/>
+            <wp:effectExtent l="0" t="0" r="0" b="0"/>
+            <wp:wrapSquare wrapText="bothSides"/>
+            <wp:docPr id="2" name="Picture 2"/>
+            <wp:cNvGraphicFramePr>
+              <a:graphicFrameLocks xmlns:a="http://schemas.openxmlformats.org/drawingml/2006/main" noChangeAspect="1"/>
+            </wp:cNvGraphicFramePr>
+            <a:graphic xmlns:a="http://schemas.openxmlformats.org/drawingml/2006/main">
+              <a:graphicData uri="http://schemas.openxmlformats.org/drawingml/2006/picture">
+                <pic:pic xmlns:pic="http://schemas.openxmlformats.org/drawingml/2006/picture">
+                  <pic:nvPicPr>
+                    <pic:cNvPr id="0" name="Capture.PNG"/>
+                    <pic:cNvPicPr/>
+                  </pic:nvPicPr>
+                  <pic:blipFill>
+                    <a:blip r:embed="rId8">
+                      <a:extLst>
+                        <a:ext uri="{28A0092B-C50C-407E-A947-70E740481C1C}">
+                          <a14:useLocalDpi xmlns:a14="http://schemas.microsoft.com/office/drawing/2010/main" val="0"/>
+                        </a:ext>
+                      </a:extLst>
+                    </a:blip>
+                    <a:stretch>
+                      <a:fillRect/>
+                    </a:stretch>
+                  </pic:blipFill>
+                  <pic:spPr>
+                    <a:xfrm>
+                      <a:off x="0" y="0"/>
+                      <a:ext cx="5943600" cy="4370705"/>
+                    </a:xfrm>
+                    <a:prstGeom prst="rect">
+                      <a:avLst/>
+                    </a:prstGeom>
+                  </pic:spPr>
+                </pic:pic>
+              </a:graphicData>
+            </a:graphic>
+          </wp:anchor>
+        </w:drawing>
+      </w:r>
+      <w:r>
+        <w:rPr>
+          <w:color w:val="000000" w:themeColor="text1"/>
+          <w:sz w:val="32"/>
+          <w:szCs w:val="32"/>
+        </w:rPr>
+        <w:br w:type="textWrapping" w:clear="all"/>
+      </w:r>
+      <w:r>
+        <w:rPr>
+          <w:rFonts w:ascii="Times New Roman" w:hAnsi="Times New Roman" w:cs="Times New Roman"/>
+          <w:sz w:val="28"/>
+          <w:szCs w:val="28"/>
+        </w:rPr>
+        <w:t>Sau khi nhận được thư mời từ người tạo repository , e click vào accept or decline để đồng ý</w:t>
+      </w:r>
+    </w:p>
+    <w:p>
+      <w:pPr>
+        <w:rPr>
+          <w:color w:val="000000" w:themeColor="text1"/>
+          <w:sz w:val="32"/>
+          <w:szCs w:val="32"/>
+        </w:rPr>
+      </w:pPr>
+      <w:r>
+        <w:rPr>
+          <w:rFonts w:ascii="Times New Roman" w:hAnsi="Times New Roman" w:cs="Times New Roman"/>
+          <w:noProof/>
+          <w:sz w:val="28"/>
+          <w:szCs w:val="28"/>
+        </w:rPr>
+        <w:lastRenderedPageBreak/>
+        <w:drawing>
+          <wp:inline distT="0" distB="0" distL="0" distR="0" wp14:anchorId="22AAE8BD" wp14:editId="11AF6CB6">
+            <wp:extent cx="5943600" cy="3243580"/>
+            <wp:effectExtent l="0" t="0" r="0" b="0"/>
+            <wp:docPr id="5" name="Picture 5" descr="C:\Users\Administrator\Desktop\New folder\Capture.JPG"/>
+            <wp:cNvGraphicFramePr>
+              <a:graphicFrameLocks xmlns:a="http://schemas.openxmlformats.org/drawingml/2006/main" noChangeAspect="1"/>
+            </wp:cNvGraphicFramePr>
+            <a:graphic xmlns:a="http://schemas.openxmlformats.org/drawingml/2006/main">
+              <a:graphicData uri="http://schemas.openxmlformats.org/drawingml/2006/picture">
+                <pic:pic xmlns:pic="http://schemas.openxmlformats.org/drawingml/2006/picture">
+                  <pic:nvPicPr>
+                    <pic:cNvPr id="0" name="Picture 2" descr="C:\Users\Administrator\Desktop\New folder\Capture.JPG"/>
+                    <pic:cNvPicPr>
+                      <a:picLocks noChangeAspect="1" noChangeArrowheads="1"/>
+                    </pic:cNvPicPr>
+                  </pic:nvPicPr>
+                  <pic:blipFill>
+                    <a:blip r:embed="rId9">
+                      <a:extLst>
+                        <a:ext uri="{28A0092B-C50C-407E-A947-70E740481C1C}">
+                          <a14:useLocalDpi xmlns:a14="http://schemas.microsoft.com/office/drawing/2010/main" val="0"/>
+                        </a:ext>
+                      </a:extLst>
+                    </a:blip>
+                    <a:srcRect/>
+                    <a:stretch>
+                      <a:fillRect/>
+                    </a:stretch>
+                  </pic:blipFill>
+                  <pic:spPr bwMode="auto">
+                    <a:xfrm>
+                      <a:off x="0" y="0"/>
+                      <a:ext cx="5943600" cy="3243580"/>
+                    </a:xfrm>
+                    <a:prstGeom prst="rect">
+                      <a:avLst/>
+                    </a:prstGeom>
+                    <a:noFill/>
+                    <a:ln>
+                      <a:noFill/>
+                    </a:ln>
+                  </pic:spPr>
+                </pic:pic>
+              </a:graphicData>
+            </a:graphic>
+          </wp:inline>
+        </w:drawing>
+      </w:r>
+    </w:p>
+    <w:p>
+      <w:pPr>
+        <w:rPr>
+          <w:rFonts w:ascii="Times New Roman" w:hAnsi="Times New Roman" w:cs="Times New Roman"/>
+          <w:sz w:val="28"/>
+          <w:szCs w:val="28"/>
+        </w:rPr>
+      </w:pPr>
+      <w:r>
+        <w:rPr>
+          <w:rFonts w:ascii="Times New Roman" w:hAnsi="Times New Roman" w:cs="Times New Roman"/>
+          <w:sz w:val="28"/>
+          <w:szCs w:val="28"/>
+        </w:rPr>
+        <w:t>Hiển thị cửa sổ trên ,e click Updoad files để commit file em đã tìm hiểu lên repostory.</w:t>
+      </w:r>
+    </w:p>
+    <w:p>
+      <w:pPr>
+        <w:rPr>
+          <w:rFonts w:ascii="Times New Roman" w:hAnsi="Times New Roman" w:cs="Times New Roman"/>
+          <w:sz w:val="28"/>
+          <w:szCs w:val="28"/>
+        </w:rPr>
+      </w:pPr>
+      <w:r>
+        <w:rPr>
+          <w:rFonts w:ascii="Times New Roman" w:hAnsi="Times New Roman" w:cs="Times New Roman"/>
+          <w:noProof/>
+          <w:sz w:val="28"/>
+          <w:szCs w:val="28"/>
+        </w:rPr>
+        <w:drawing>
+          <wp:inline distT="0" distB="0" distL="0" distR="0" wp14:anchorId="7FBB4F2B" wp14:editId="4FD92CC4">
+            <wp:extent cx="5943600" cy="4138206"/>
+            <wp:effectExtent l="0" t="0" r="0" b="0"/>
+            <wp:docPr id="6" name="Picture 6" descr="C:\Users\Administrator\Desktop\New folder\Capture.JPG"/>
+            <wp:cNvGraphicFramePr>
+              <a:graphicFrameLocks xmlns:a="http://schemas.openxmlformats.org/drawingml/2006/main" noChangeAspect="1"/>
+            </wp:cNvGraphicFramePr>
+            <a:graphic xmlns:a="http://schemas.openxmlformats.org/drawingml/2006/main">
+              <a:graphicData uri="http://schemas.openxmlformats.org/drawingml/2006/picture">
+                <pic:pic xmlns:pic="http://schemas.openxmlformats.org/drawingml/2006/picture">
+                  <pic:nvPicPr>
+                    <pic:cNvPr id="0" name="Picture 3" descr="C:\Users\Administrator\Desktop\New folder\Capture.JPG"/>
+                    <pic:cNvPicPr>
+                      <a:picLocks noChangeAspect="1" noChangeArrowheads="1"/>
+                    </pic:cNvPicPr>
+                  </pic:nvPicPr>
+                  <pic:blipFill>
+                    <a:blip r:embed="rId10">
+                      <a:extLst>
+                        <a:ext uri="{28A0092B-C50C-407E-A947-70E740481C1C}">
+                          <a14:useLocalDpi xmlns:a14="http://schemas.microsoft.com/office/drawing/2010/main" val="0"/>
+                        </a:ext>
+                      </a:extLst>
+                    </a:blip>
+                    <a:srcRect/>
+                    <a:stretch>
+                      <a:fillRect/>
+                    </a:stretch>
+                  </pic:blipFill>
+                  <pic:spPr bwMode="auto">
+                    <a:xfrm>
+                      <a:off x="0" y="0"/>
+                      <a:ext cx="5943600" cy="4138206"/>
+                    </a:xfrm>
+                    <a:prstGeom prst="rect">
+                      <a:avLst/>
+                    </a:prstGeom>
+                    <a:noFill/>
+                    <a:ln>
+                      <a:noFill/>
+                    </a:ln>
+                  </pic:spPr>
+                </pic:pic>
+              </a:graphicData>
+            </a:graphic>
+          </wp:inline>
+        </w:drawing>
+      </w:r>
+    </w:p>
+    <w:p>
+      <w:pPr>
+        <w:rPr>
+          <w:rFonts w:ascii="Times New Roman" w:hAnsi="Times New Roman" w:cs="Times New Roman"/>
+          <w:sz w:val="28"/>
+          <w:szCs w:val="28"/>
+        </w:rPr>
+      </w:pPr>
+    </w:p>
+    <w:p>
+      <w:pPr>
+        <w:rPr>
+          <w:rFonts w:ascii="Times New Roman" w:hAnsi="Times New Roman" w:cs="Times New Roman"/>
+          <w:sz w:val="28"/>
+          <w:szCs w:val="28"/>
+        </w:rPr>
+      </w:pPr>
+      <w:r>
+        <w:rPr>
+          <w:rFonts w:ascii="Times New Roman" w:hAnsi="Times New Roman" w:cs="Times New Roman"/>
+          <w:sz w:val="28"/>
+          <w:szCs w:val="28"/>
+        </w:rPr>
+        <w:t>Sau đó xuất hiện màn hình như trên ,điền các thông tin vào những nơi được đánh dấu.</w:t>
+      </w:r>
+    </w:p>
+    <w:p>
+      <w:pPr>
+        <w:rPr>
+          <w:rFonts w:ascii="Times New Roman" w:hAnsi="Times New Roman" w:cs="Times New Roman"/>
+          <w:sz w:val="28"/>
+          <w:szCs w:val="28"/>
+        </w:rPr>
+      </w:pPr>
+      <w:r>
+        <w:rPr>
+          <w:rFonts w:ascii="Times New Roman" w:hAnsi="Times New Roman" w:cs="Times New Roman"/>
+          <w:sz w:val="28"/>
+          <w:szCs w:val="28"/>
+        </w:rPr>
+        <w:t xml:space="preserve">Khi điền đầy đủ các thông tin trên e click vào commit changes để commit file mà mình đã tìm hiểu. </w:t>
+      </w:r>
+    </w:p>
+    <w:p>
+      <w:pPr>
+        <w:rPr>
+          <w:rFonts w:ascii="Times New Roman" w:hAnsi="Times New Roman" w:cs="Times New Roman"/>
+          <w:sz w:val="28"/>
+          <w:szCs w:val="28"/>
+        </w:rPr>
+      </w:pPr>
+      <w:r>
+        <w:rPr>
+          <w:rFonts w:ascii="Times New Roman" w:hAnsi="Times New Roman" w:cs="Times New Roman"/>
+          <w:sz w:val="28"/>
+          <w:szCs w:val="28"/>
+        </w:rPr>
+        <w:t>Cuối cùng ta được kết quả như vậy trên Server :</w:t>
+      </w:r>
+    </w:p>
+    <w:p>
+      <w:pPr>
+        <w:rPr>
+          <w:color w:val="000000" w:themeColor="text1"/>
+          <w:sz w:val="32"/>
+          <w:szCs w:val="32"/>
+        </w:rPr>
+      </w:pPr>
+      <w:bookmarkStart w:id="0" w:name="_GoBack"/>
+      <w:r>
+        <w:rPr>
+          <w:noProof/>
+          <w:color w:val="000000" w:themeColor="text1"/>
+          <w:sz w:val="32"/>
+          <w:szCs w:val="32"/>
+        </w:rPr>
+        <w:drawing>
+          <wp:inline distT="0" distB="0" distL="0" distR="0">
+            <wp:extent cx="5943600" cy="3121025"/>
+            <wp:effectExtent l="0" t="0" r="0" b="3175"/>
+            <wp:docPr id="7" name="Picture 7"/>
+            <wp:cNvGraphicFramePr>
+              <a:graphicFrameLocks xmlns:a="http://schemas.openxmlformats.org/drawingml/2006/main" noChangeAspect="1"/>
+            </wp:cNvGraphicFramePr>
+            <a:graphic xmlns:a="http://schemas.openxmlformats.org/drawingml/2006/main">
+              <a:graphicData uri="http://schemas.openxmlformats.org/drawingml/2006/picture">
+                <pic:pic xmlns:pic="http://schemas.openxmlformats.org/drawingml/2006/picture">
+                  <pic:nvPicPr>
+                    <pic:cNvPr id="0" name="Capture.PNG"/>
+                    <pic:cNvPicPr/>
+                  </pic:nvPicPr>
+                  <pic:blipFill>
+                    <a:blip r:embed="rId11">
+                      <a:extLst>
+                        <a:ext uri="{28A0092B-C50C-407E-A947-70E740481C1C}">
+                          <a14:useLocalDpi xmlns:a14="http://schemas.microsoft.com/office/drawing/2010/main" val="0"/>
+                        </a:ext>
+                      </a:extLst>
+                    </a:blip>
+                    <a:stretch>
+                      <a:fillRect/>
+                    </a:stretch>
+                  </pic:blipFill>
+                  <pic:spPr>
+                    <a:xfrm>
+                      <a:off x="0" y="0"/>
+                      <a:ext cx="5943600" cy="3121025"/>
+                    </a:xfrm>
+                    <a:prstGeom prst="rect">
+                      <a:avLst/>
+                    </a:prstGeom>
+                  </pic:spPr>
+                </pic:pic>
+              </a:graphicData>
+            </a:graphic>
+          </wp:inline>
+        </w:drawing>
+      </w:r>
+      <w:bookmarkEnd w:id="0"/>
+    </w:p>
     <w:p>
       <w:pPr>
         <w:rPr>
@@ -49,7 +457,7 @@
                     </pic:cNvPicPr>
                   </pic:nvPicPr>
                   <pic:blipFill>
-                    <a:blip r:embed="rId5" cstate="print">
+                    <a:blip r:embed="rId12" cstate="print">
                       <a:extLst>
                         <a:ext uri="{28A0092B-C50C-407E-A947-70E740481C1C}">
                           <a14:useLocalDpi xmlns:a14="http://schemas.microsoft.com/office/drawing/2010/main" val="0"/>
@@ -95,6 +503,7 @@
           <w:sz w:val="32"/>
           <w:szCs w:val="32"/>
         </w:rPr>
+        <w:lastRenderedPageBreak/>
         <w:t>Tạo giao diện thêm sản phẩm</w:t>
       </w:r>
     </w:p>
@@ -128,7 +537,7 @@
                     </pic:cNvPicPr>
                   </pic:nvPicPr>
                   <pic:blipFill>
-                    <a:blip r:embed="rId6" cstate="print">
+                    <a:blip r:embed="rId13" cstate="print">
                       <a:extLst>
                         <a:ext uri="{28A0092B-C50C-407E-A947-70E740481C1C}">
                           <a14:useLocalDpi xmlns:a14="http://schemas.microsoft.com/office/drawing/2010/main" val="0"/>
@@ -189,7 +598,6 @@
         <w:rPr>
           <w:noProof/>
         </w:rPr>
-        <w:lastRenderedPageBreak/>
         <w:drawing>
           <wp:inline distT="0" distB="0" distL="0" distR="0" wp14:anchorId="60B4FAAE" wp14:editId="1A01DE43">
             <wp:extent cx="5897245" cy="3317200"/>
@@ -206,7 +614,7 @@
                     <pic:cNvPicPr/>
                   </pic:nvPicPr>
                   <pic:blipFill>
-                    <a:blip r:embed="rId7"/>
+                    <a:blip r:embed="rId14"/>
                     <a:stretch>
                       <a:fillRect/>
                     </a:stretch>
@@ -226,8 +634,6 @@
           </wp:inline>
         </w:drawing>
       </w:r>
-      <w:bookmarkStart w:id="0" w:name="_GoBack"/>
-      <w:bookmarkEnd w:id="0"/>
     </w:p>
     <w:p>
       <w:pPr>
@@ -258,6 +664,7 @@
         <w:rPr>
           <w:noProof/>
         </w:rPr>
+        <w:lastRenderedPageBreak/>
         <w:drawing>
           <wp:inline distT="0" distB="0" distL="0" distR="0" wp14:anchorId="544A5930" wp14:editId="434C77A7">
             <wp:extent cx="5892165" cy="2989580"/>
@@ -276,7 +683,7 @@
                     </pic:cNvPicPr>
                   </pic:nvPicPr>
                   <pic:blipFill>
-                    <a:blip r:embed="rId8" cstate="print">
+                    <a:blip r:embed="rId15" cstate="print">
                       <a:extLst>
                         <a:ext uri="{28A0092B-C50C-407E-A947-70E740481C1C}">
                           <a14:useLocalDpi xmlns:a14="http://schemas.microsoft.com/office/drawing/2010/main" val="0"/>
@@ -345,7 +752,6 @@
         <w:rPr>
           <w:noProof/>
         </w:rPr>
-        <w:lastRenderedPageBreak/>
         <w:drawing>
           <wp:inline distT="0" distB="0" distL="0" distR="0" wp14:anchorId="75A8C58B" wp14:editId="66AF4F5E">
             <wp:extent cx="5883910" cy="2981960"/>
@@ -364,7 +770,7 @@
                     </pic:cNvPicPr>
                   </pic:nvPicPr>
                   <pic:blipFill>
-                    <a:blip r:embed="rId9" cstate="print">
+                    <a:blip r:embed="rId16" cstate="print">
                       <a:extLst>
                         <a:ext uri="{28A0092B-C50C-407E-A947-70E740481C1C}">
                           <a14:useLocalDpi xmlns:a14="http://schemas.microsoft.com/office/drawing/2010/main" val="0"/>
@@ -599,6 +1005,7 @@
           <w:sz w:val="28"/>
           <w:szCs w:val="28"/>
         </w:rPr>
+        <w:lastRenderedPageBreak/>
         <w:t>Tiếp theo, thay thế </w:t>
       </w:r>
       <w:r>
@@ -867,7 +1274,6 @@
                 <w:sz w:val="28"/>
                 <w:szCs w:val="28"/>
               </w:rPr>
-              <w:lastRenderedPageBreak/>
               <w:t>&lt;iframe width="560" height="315" src="https://www.youtube.com/embed/cse8dcYOEfc" frameborder="0" allowfullscreen&gt;&lt;/iframe&gt;</w:t>
             </w:r>
           </w:p>
@@ -1220,6 +1626,15 @@
           <w:szCs w:val="28"/>
         </w:rPr>
         <w:br/>
+      </w:r>
+      <w:r>
+        <w:rPr>
+          <w:rFonts w:ascii="Arial" w:hAnsi="Arial" w:cs="Arial"/>
+          <w:color w:val="222222"/>
+          <w:sz w:val="28"/>
+          <w:szCs w:val="28"/>
+        </w:rPr>
+        <w:lastRenderedPageBreak/>
         <w:t>•    Trang Liên hệ</w:t>
       </w:r>
       <w:r>
@@ -1365,17 +1780,7 @@
           <w:szCs w:val="28"/>
         </w:rPr>
         <w:br/>
-        <w:t xml:space="preserve">Anchor text là từ hoặc cụm từ mà người dùng sẽ click trước khi tới được liên kết chèn bên trong. Nó thường là 1 tập hợp của văn bản có màu xanh/gạch chân tùy thuộc vào thiết kế của từng website. Khi anchor text được </w:t>
-      </w:r>
-      <w:r>
-        <w:rPr>
-          <w:rFonts w:ascii="Arial" w:hAnsi="Arial" w:cs="Arial"/>
-          <w:color w:val="222222"/>
-          <w:sz w:val="28"/>
-          <w:szCs w:val="28"/>
-        </w:rPr>
-        <w:lastRenderedPageBreak/>
-        <w:t>người đọc click, nó sẽ tiếp tục đổi màu 1 lần nữa để phân biệt giữa liên kết đã click và chưa click.</w:t>
+        <w:t>Anchor text là từ hoặc cụm từ mà người dùng sẽ click trước khi tới được liên kết chèn bên trong. Nó thường là 1 tập hợp của văn bản có màu xanh/gạch chân tùy thuộc vào thiết kế của từng website. Khi anchor text được người đọc click, nó sẽ tiếp tục đổi màu 1 lần nữa để phân biệt giữa liên kết đã click và chưa click.</w:t>
       </w:r>
     </w:p>
     <w:p>
@@ -1441,7 +1846,7 @@
         </w:rPr>
         <w:t> </w:t>
       </w:r>
-      <w:hyperlink r:id="rId10" w:tgtFrame="_blank" w:tooltip="SEO" w:history="1">
+      <w:hyperlink r:id="rId17" w:tgtFrame="_blank" w:tooltip="SEO" w:history="1">
         <w:r>
           <w:rPr>
             <w:rStyle w:val="Hyperlink"/>
@@ -1524,7 +1929,17 @@
           <w:sz w:val="28"/>
           <w:szCs w:val="28"/>
         </w:rPr>
-        <w:t>Đa dạng: Một anchor text có ý nghĩa phải mang theo mình tính đa dạng. Vậy như thế nào là anchor text đa dạng? Đó là khi bạn không lặp đi lặp lại 1 cụm văn bản cố định, chẳng hạn nếu muốn liên kết từ khóa “marketing online”, bạn có thể thay đổi thành “phương pháp marketing online”, “marketing online hiệu quả”, hoặc chỉ đơn giản là “đọc tiếp” hoặc “xem thêm”.</w:t>
+        <w:t xml:space="preserve">Đa dạng: Một anchor text có ý nghĩa phải mang theo mình tính đa dạng. Vậy như thế nào là anchor text đa dạng? Đó là khi bạn không lặp đi lặp lại 1 cụm văn bản cố định, chẳng hạn nếu muốn liên kết từ khóa “marketing online”, bạn có thể thay đổi thành “phương pháp </w:t>
+      </w:r>
+      <w:r>
+        <w:rPr>
+          <w:rFonts w:ascii="Arial" w:hAnsi="Arial" w:cs="Arial"/>
+          <w:color w:val="222222"/>
+          <w:sz w:val="28"/>
+          <w:szCs w:val="28"/>
+        </w:rPr>
+        <w:lastRenderedPageBreak/>
+        <w:t>marketing online”, “marketing online hiệu quả”, hoặc chỉ đơn giản là “đọc tiếp” hoặc “xem thêm”.</w:t>
       </w:r>
     </w:p>
     <w:p>
@@ -1630,17 +2045,7 @@
           <w:szCs w:val="28"/>
         </w:rPr>
         <w:br/>
-        <w:t xml:space="preserve">Nhân tố cuối cùng trong việc chèn liên kết đó là tùy chọn đích. Đây là phương thức mà người đọc sẽ bắt gặp khi mở liên kết. Có khoảng 5 – 7 tùy chọn để bạn áp dụng, chẳng hạn như same window – mở liên kết tại cửa sổ </w:t>
-      </w:r>
-      <w:r>
-        <w:rPr>
-          <w:rFonts w:ascii="Arial" w:hAnsi="Arial" w:cs="Arial"/>
-          <w:color w:val="222222"/>
-          <w:sz w:val="28"/>
-          <w:szCs w:val="28"/>
-        </w:rPr>
-        <w:lastRenderedPageBreak/>
-        <w:t>hiện tại, new tab – mở liên kết tại tab mới, hoặc new window – mở liên kết tại cửa sổ mới.</w:t>
+        <w:t>Nhân tố cuối cùng trong việc chèn liên kết đó là tùy chọn đích. Đây là phương thức mà người đọc sẽ bắt gặp khi mở liên kết. Có khoảng 5 – 7 tùy chọn để bạn áp dụng, chẳng hạn như same window – mở liên kết tại cửa sổ hiện tại, new tab – mở liên kết tại tab mới, hoặc new window – mở liên kết tại cửa sổ mới.</w:t>
       </w:r>
     </w:p>
     <w:p>
@@ -1835,6 +2240,7 @@
           <w:szCs w:val="28"/>
           <w:bdr w:val="none" w:sz="0" w:space="0" w:color="auto" w:frame="1"/>
         </w:rPr>
+        <w:lastRenderedPageBreak/>
         <w:t>Vị trí chèn liên kết</w:t>
       </w:r>
       <w:r>
@@ -2006,7 +2412,6 @@
                 <w:sz w:val="28"/>
                 <w:szCs w:val="28"/>
               </w:rPr>
-              <w:lastRenderedPageBreak/>
               <w:t>&lt;!DOCTYPE html&gt;</w:t>
             </w:r>
           </w:p>
@@ -2327,6 +2732,7 @@
           <w:sz w:val="32"/>
           <w:szCs w:val="32"/>
         </w:rPr>
+        <w:lastRenderedPageBreak/>
         <w:t>Cấu trúc</w:t>
       </w:r>
     </w:p>
@@ -2545,21 +2951,7 @@
                 <w:sz w:val="28"/>
                 <w:szCs w:val="28"/>
               </w:rPr>
-              <w:t>//&lt;div class=”…”</w:t>
-            </w:r>
-            <w:r>
-              <w:rPr>
-                <w:sz w:val="28"/>
-                <w:szCs w:val="28"/>
-              </w:rPr>
-              <w:t xml:space="preserve"> style=””</w:t>
-            </w:r>
-            <w:r>
-              <w:rPr>
-                <w:sz w:val="28"/>
-                <w:szCs w:val="28"/>
-              </w:rPr>
-              <w:t>&gt;&lt;/div&gt;</w:t>
+              <w:t>//&lt;div class=”…” style=””&gt;&lt;/div&gt;</w:t>
             </w:r>
           </w:p>
           <w:p>
@@ -2694,7 +3086,6 @@
           <w:sz w:val="32"/>
           <w:szCs w:val="32"/>
         </w:rPr>
-        <w:lastRenderedPageBreak/>
         <w:t>Extenal: tạo ra 1 file css riêng .css với thẻ &lt;link&gt; trong html mà dẫn đến file css</w:t>
       </w:r>
     </w:p>
@@ -2734,8 +3125,58 @@
 </w:document>
 </file>
 
+<file path=word/endnotes.xml><?xml version="1.0" encoding="utf-8"?>
+<w:endnotes xmlns:wpc="http://schemas.microsoft.com/office/word/2010/wordprocessingCanvas" xmlns:mc="http://schemas.openxmlformats.org/markup-compatibility/2006" xmlns:o="urn:schemas-microsoft-com:office:office" xmlns:r="http://schemas.openxmlformats.org/officeDocument/2006/relationships" xmlns:m="http://schemas.openxmlformats.org/officeDocument/2006/math" xmlns:v="urn:schemas-microsoft-com:vml" xmlns:wp14="http://schemas.microsoft.com/office/word/2010/wordprocessingDrawing" xmlns:wp="http://schemas.openxmlformats.org/drawingml/2006/wordprocessingDrawing" xmlns:w10="urn:schemas-microsoft-com:office:word" xmlns:w="http://schemas.openxmlformats.org/wordprocessingml/2006/main" xmlns:w14="http://schemas.microsoft.com/office/word/2010/wordml" xmlns:wpg="http://schemas.microsoft.com/office/word/2010/wordprocessingGroup" xmlns:wpi="http://schemas.microsoft.com/office/word/2010/wordprocessingInk" xmlns:wne="http://schemas.microsoft.com/office/word/2006/wordml" xmlns:wps="http://schemas.microsoft.com/office/word/2010/wordprocessingShape" mc:Ignorable="w14 wp14">
+  <w:endnote w:type="separator" w:id="-1">
+    <w:p>
+      <w:pPr>
+        <w:spacing w:after="0" w:line="240" w:lineRule="auto"/>
+      </w:pPr>
+      <w:r>
+        <w:separator/>
+      </w:r>
+    </w:p>
+  </w:endnote>
+  <w:endnote w:type="continuationSeparator" w:id="0">
+    <w:p>
+      <w:pPr>
+        <w:spacing w:after="0" w:line="240" w:lineRule="auto"/>
+      </w:pPr>
+      <w:r>
+        <w:continuationSeparator/>
+      </w:r>
+    </w:p>
+  </w:endnote>
+</w:endnotes>
+</file>
+
+<file path=word/footnotes.xml><?xml version="1.0" encoding="utf-8"?>
+<w:footnotes xmlns:wpc="http://schemas.microsoft.com/office/word/2010/wordprocessingCanvas" xmlns:mc="http://schemas.openxmlformats.org/markup-compatibility/2006" xmlns:o="urn:schemas-microsoft-com:office:office" xmlns:r="http://schemas.openxmlformats.org/officeDocument/2006/relationships" xmlns:m="http://schemas.openxmlformats.org/officeDocument/2006/math" xmlns:v="urn:schemas-microsoft-com:vml" xmlns:wp14="http://schemas.microsoft.com/office/word/2010/wordprocessingDrawing" xmlns:wp="http://schemas.openxmlformats.org/drawingml/2006/wordprocessingDrawing" xmlns:w10="urn:schemas-microsoft-com:office:word" xmlns:w="http://schemas.openxmlformats.org/wordprocessingml/2006/main" xmlns:w14="http://schemas.microsoft.com/office/word/2010/wordml" xmlns:wpg="http://schemas.microsoft.com/office/word/2010/wordprocessingGroup" xmlns:wpi="http://schemas.microsoft.com/office/word/2010/wordprocessingInk" xmlns:wne="http://schemas.microsoft.com/office/word/2006/wordml" xmlns:wps="http://schemas.microsoft.com/office/word/2010/wordprocessingShape" mc:Ignorable="w14 wp14">
+  <w:footnote w:type="separator" w:id="-1">
+    <w:p>
+      <w:pPr>
+        <w:spacing w:after="0" w:line="240" w:lineRule="auto"/>
+      </w:pPr>
+      <w:r>
+        <w:separator/>
+      </w:r>
+    </w:p>
+  </w:footnote>
+  <w:footnote w:type="continuationSeparator" w:id="0">
+    <w:p>
+      <w:pPr>
+        <w:spacing w:after="0" w:line="240" w:lineRule="auto"/>
+      </w:pPr>
+      <w:r>
+        <w:continuationSeparator/>
+      </w:r>
+    </w:p>
+  </w:footnote>
+</w:footnotes>
+</file>
+
 <file path=word/numbering.xml><?xml version="1.0" encoding="utf-8"?>
-<w:numbering xmlns:wpc="http://schemas.microsoft.com/office/word/2010/wordprocessingCanvas" xmlns:mc="http://schemas.openxmlformats.org/markup-compatibility/2006" xmlns:o="urn:schemas-microsoft-com:office:office" xmlns:r="http://schemas.openxmlformats.org/officeDocument/2006/relationships" xmlns:m="http://schemas.openxmlformats.org/officeDocument/2006/math" xmlns:v="urn:schemas-microsoft-com:vml" xmlns:wp14="http://schemas.microsoft.com/office/word/2010/wordprocessingDrawing" xmlns:wp="http://schemas.openxmlformats.org/drawingml/2006/wordprocessingDrawing" xmlns:w10="urn:schemas-microsoft-com:office:word" xmlns:w="http://schemas.openxmlformats.org/wordprocessingml/2006/main" xmlns:w14="http://schemas.microsoft.com/office/word/2010/wordml" xmlns:w15="http://schemas.microsoft.com/office/word/2012/wordml" xmlns:wpg="http://schemas.microsoft.com/office/word/2010/wordprocessingGroup" xmlns:wpi="http://schemas.microsoft.com/office/word/2010/wordprocessingInk" xmlns:wne="http://schemas.microsoft.com/office/word/2006/wordml" xmlns:wps="http://schemas.microsoft.com/office/word/2010/wordprocessingShape" mc:Ignorable="w14 w15 wp14">
+<w:numbering xmlns:wpc="http://schemas.microsoft.com/office/word/2010/wordprocessingCanvas" xmlns:mc="http://schemas.openxmlformats.org/markup-compatibility/2006" xmlns:o="urn:schemas-microsoft-com:office:office" xmlns:r="http://schemas.openxmlformats.org/officeDocument/2006/relationships" xmlns:m="http://schemas.openxmlformats.org/officeDocument/2006/math" xmlns:v="urn:schemas-microsoft-com:vml" xmlns:wp14="http://schemas.microsoft.com/office/word/2010/wordprocessingDrawing" xmlns:wp="http://schemas.openxmlformats.org/drawingml/2006/wordprocessingDrawing" xmlns:w10="urn:schemas-microsoft-com:office:word" xmlns:w="http://schemas.openxmlformats.org/wordprocessingml/2006/main" xmlns:w14="http://schemas.microsoft.com/office/word/2010/wordml" xmlns:wpg="http://schemas.microsoft.com/office/word/2010/wordprocessingGroup" xmlns:wpi="http://schemas.microsoft.com/office/word/2010/wordprocessingInk" xmlns:wne="http://schemas.microsoft.com/office/word/2006/wordml" xmlns:wps="http://schemas.microsoft.com/office/word/2010/wordprocessingShape" mc:Ignorable="w14 wp14">
   <w:abstractNum w:abstractNumId="0">
     <w:nsid w:val="2C451FBA"/>
     <w:multiLevelType w:val="hybridMultilevel"/>
@@ -2856,7 +3297,7 @@
 </file>
 
 <file path=word/styles.xml><?xml version="1.0" encoding="utf-8"?>
-<w:styles xmlns:mc="http://schemas.openxmlformats.org/markup-compatibility/2006" xmlns:r="http://schemas.openxmlformats.org/officeDocument/2006/relationships" xmlns:w="http://schemas.openxmlformats.org/wordprocessingml/2006/main" xmlns:w14="http://schemas.microsoft.com/office/word/2010/wordml" xmlns:w15="http://schemas.microsoft.com/office/word/2012/wordml" mc:Ignorable="w14 w15">
+<w:styles xmlns:mc="http://schemas.openxmlformats.org/markup-compatibility/2006" xmlns:r="http://schemas.openxmlformats.org/officeDocument/2006/relationships" xmlns:w="http://schemas.openxmlformats.org/wordprocessingml/2006/main" xmlns:w14="http://schemas.microsoft.com/office/word/2010/wordml" mc:Ignorable="w14">
   <w:docDefaults>
     <w:rPrDefault>
       <w:rPr>
@@ -2872,378 +3313,144 @@
       </w:pPr>
     </w:pPrDefault>
   </w:docDefaults>
-  <w:latentStyles w:defLockedState="0" w:defUIPriority="99" w:defSemiHidden="0" w:defUnhideWhenUsed="0" w:defQFormat="0" w:count="371">
-    <w:lsdException w:name="Normal" w:uiPriority="0" w:qFormat="1"/>
-    <w:lsdException w:name="heading 1" w:uiPriority="9" w:qFormat="1"/>
-    <w:lsdException w:name="heading 2" w:semiHidden="1" w:uiPriority="9" w:unhideWhenUsed="1" w:qFormat="1"/>
-    <w:lsdException w:name="heading 3" w:semiHidden="1" w:uiPriority="9" w:unhideWhenUsed="1" w:qFormat="1"/>
-    <w:lsdException w:name="heading 4" w:semiHidden="1" w:uiPriority="9" w:unhideWhenUsed="1" w:qFormat="1"/>
-    <w:lsdException w:name="heading 5" w:semiHidden="1" w:uiPriority="9" w:unhideWhenUsed="1" w:qFormat="1"/>
-    <w:lsdException w:name="heading 6" w:semiHidden="1" w:uiPriority="9" w:unhideWhenUsed="1" w:qFormat="1"/>
-    <w:lsdException w:name="heading 7" w:semiHidden="1" w:uiPriority="9" w:unhideWhenUsed="1" w:qFormat="1"/>
-    <w:lsdException w:name="heading 8" w:semiHidden="1" w:uiPriority="9" w:unhideWhenUsed="1" w:qFormat="1"/>
-    <w:lsdException w:name="heading 9" w:semiHidden="1" w:uiPriority="9" w:unhideWhenUsed="1" w:qFormat="1"/>
-    <w:lsdException w:name="index 1" w:semiHidden="1" w:unhideWhenUsed="1"/>
-    <w:lsdException w:name="index 2" w:semiHidden="1" w:unhideWhenUsed="1"/>
-    <w:lsdException w:name="index 3" w:semiHidden="1" w:unhideWhenUsed="1"/>
-    <w:lsdException w:name="index 4" w:semiHidden="1" w:unhideWhenUsed="1"/>
-    <w:lsdException w:name="index 5" w:semiHidden="1" w:unhideWhenUsed="1"/>
-    <w:lsdException w:name="index 6" w:semiHidden="1" w:unhideWhenUsed="1"/>
-    <w:lsdException w:name="index 7" w:semiHidden="1" w:unhideWhenUsed="1"/>
-    <w:lsdException w:name="index 8" w:semiHidden="1" w:unhideWhenUsed="1"/>
-    <w:lsdException w:name="index 9" w:semiHidden="1" w:unhideWhenUsed="1"/>
-    <w:lsdException w:name="toc 1" w:semiHidden="1" w:uiPriority="39" w:unhideWhenUsed="1"/>
-    <w:lsdException w:name="toc 2" w:semiHidden="1" w:uiPriority="39" w:unhideWhenUsed="1"/>
-    <w:lsdException w:name="toc 3" w:semiHidden="1" w:uiPriority="39" w:unhideWhenUsed="1"/>
-    <w:lsdException w:name="toc 4" w:semiHidden="1" w:uiPriority="39" w:unhideWhenUsed="1"/>
-    <w:lsdException w:name="toc 5" w:semiHidden="1" w:uiPriority="39" w:unhideWhenUsed="1"/>
-    <w:lsdException w:name="toc 6" w:semiHidden="1" w:uiPriority="39" w:unhideWhenUsed="1"/>
-    <w:lsdException w:name="toc 7" w:semiHidden="1" w:uiPriority="39" w:unhideWhenUsed="1"/>
-    <w:lsdException w:name="toc 8" w:semiHidden="1" w:uiPriority="39" w:unhideWhenUsed="1"/>
-    <w:lsdException w:name="toc 9" w:semiHidden="1" w:uiPriority="39" w:unhideWhenUsed="1"/>
-    <w:lsdException w:name="Normal Indent" w:semiHidden="1" w:unhideWhenUsed="1"/>
-    <w:lsdException w:name="footnote text" w:semiHidden="1" w:unhideWhenUsed="1"/>
-    <w:lsdException w:name="annotation text" w:semiHidden="1" w:unhideWhenUsed="1"/>
-    <w:lsdException w:name="header" w:semiHidden="1" w:unhideWhenUsed="1"/>
-    <w:lsdException w:name="footer" w:semiHidden="1" w:unhideWhenUsed="1"/>
-    <w:lsdException w:name="index heading" w:semiHidden="1" w:unhideWhenUsed="1"/>
-    <w:lsdException w:name="caption" w:semiHidden="1" w:uiPriority="35" w:unhideWhenUsed="1" w:qFormat="1"/>
-    <w:lsdException w:name="table of figures" w:semiHidden="1" w:unhideWhenUsed="1"/>
-    <w:lsdException w:name="envelope address" w:semiHidden="1" w:unhideWhenUsed="1"/>
-    <w:lsdException w:name="envelope return" w:semiHidden="1" w:unhideWhenUsed="1"/>
-    <w:lsdException w:name="footnote reference" w:semiHidden="1" w:unhideWhenUsed="1"/>
-    <w:lsdException w:name="annotation reference" w:semiHidden="1" w:unhideWhenUsed="1"/>
-    <w:lsdException w:name="line number" w:semiHidden="1" w:unhideWhenUsed="1"/>
-    <w:lsdException w:name="page number" w:semiHidden="1" w:unhideWhenUsed="1"/>
-    <w:lsdException w:name="endnote reference" w:semiHidden="1" w:unhideWhenUsed="1"/>
-    <w:lsdException w:name="endnote text" w:semiHidden="1" w:unhideWhenUsed="1"/>
-    <w:lsdException w:name="table of authorities" w:semiHidden="1" w:unhideWhenUsed="1"/>
-    <w:lsdException w:name="macro" w:semiHidden="1" w:unhideWhenUsed="1"/>
-    <w:lsdException w:name="toa heading" w:semiHidden="1" w:unhideWhenUsed="1"/>
-    <w:lsdException w:name="List" w:semiHidden="1" w:unhideWhenUsed="1"/>
-    <w:lsdException w:name="List Bullet" w:semiHidden="1" w:unhideWhenUsed="1"/>
-    <w:lsdException w:name="List Number" w:semiHidden="1" w:unhideWhenUsed="1"/>
-    <w:lsdException w:name="List 2" w:semiHidden="1" w:unhideWhenUsed="1"/>
-    <w:lsdException w:name="List 3" w:semiHidden="1" w:unhideWhenUsed="1"/>
-    <w:lsdException w:name="List 4" w:semiHidden="1" w:unhideWhenUsed="1"/>
-    <w:lsdException w:name="List 5" w:semiHidden="1" w:unhideWhenUsed="1"/>
-    <w:lsdException w:name="List Bullet 2" w:semiHidden="1" w:unhideWhenUsed="1"/>
-    <w:lsdException w:name="List Bullet 3" w:semiHidden="1" w:unhideWhenUsed="1"/>
-    <w:lsdException w:name="List Bullet 4" w:semiHidden="1" w:unhideWhenUsed="1"/>
-    <w:lsdException w:name="List Bullet 5" w:semiHidden="1" w:unhideWhenUsed="1"/>
-    <w:lsdException w:name="List Number 2" w:semiHidden="1" w:unhideWhenUsed="1"/>
-    <w:lsdException w:name="List Number 3" w:semiHidden="1" w:unhideWhenUsed="1"/>
-    <w:lsdException w:name="List Number 4" w:semiHidden="1" w:unhideWhenUsed="1"/>
-    <w:lsdException w:name="List Number 5" w:semiHidden="1" w:unhideWhenUsed="1"/>
-    <w:lsdException w:name="Title" w:uiPriority="10" w:qFormat="1"/>
-    <w:lsdException w:name="Closing" w:semiHidden="1" w:unhideWhenUsed="1"/>
-    <w:lsdException w:name="Signature" w:semiHidden="1" w:unhideWhenUsed="1"/>
-    <w:lsdException w:name="Default Paragraph Font" w:semiHidden="1" w:uiPriority="1" w:unhideWhenUsed="1"/>
-    <w:lsdException w:name="Body Text" w:semiHidden="1" w:unhideWhenUsed="1"/>
-    <w:lsdException w:name="Body Text Indent" w:semiHidden="1" w:unhideWhenUsed="1"/>
-    <w:lsdException w:name="List Continue" w:semiHidden="1" w:unhideWhenUsed="1"/>
-    <w:lsdException w:name="List Continue 2" w:semiHidden="1" w:unhideWhenUsed="1"/>
-    <w:lsdException w:name="List Continue 3" w:semiHidden="1" w:unhideWhenUsed="1"/>
-    <w:lsdException w:name="List Continue 4" w:semiHidden="1" w:unhideWhenUsed="1"/>
-    <w:lsdException w:name="List Continue 5" w:semiHidden="1" w:unhideWhenUsed="1"/>
-    <w:lsdException w:name="Message Header" w:semiHidden="1" w:unhideWhenUsed="1"/>
-    <w:lsdException w:name="Subtitle" w:uiPriority="11" w:qFormat="1"/>
-    <w:lsdException w:name="Salutation" w:semiHidden="1" w:unhideWhenUsed="1"/>
-    <w:lsdException w:name="Date" w:semiHidden="1" w:unhideWhenUsed="1"/>
-    <w:lsdException w:name="Body Text First Indent" w:semiHidden="1" w:unhideWhenUsed="1"/>
-    <w:lsdException w:name="Body Text First Indent 2" w:semiHidden="1" w:unhideWhenUsed="1"/>
-    <w:lsdException w:name="Note Heading" w:semiHidden="1" w:unhideWhenUsed="1"/>
-    <w:lsdException w:name="Body Text 2" w:semiHidden="1" w:unhideWhenUsed="1"/>
-    <w:lsdException w:name="Body Text 3" w:semiHidden="1" w:unhideWhenUsed="1"/>
-    <w:lsdException w:name="Body Text Indent 2" w:semiHidden="1" w:unhideWhenUsed="1"/>
-    <w:lsdException w:name="Body Text Indent 3" w:semiHidden="1" w:unhideWhenUsed="1"/>
-    <w:lsdException w:name="Block Text" w:semiHidden="1" w:unhideWhenUsed="1"/>
-    <w:lsdException w:name="Hyperlink" w:semiHidden="1" w:unhideWhenUsed="1"/>
-    <w:lsdException w:name="FollowedHyperlink" w:semiHidden="1" w:unhideWhenUsed="1"/>
-    <w:lsdException w:name="Strong" w:uiPriority="22" w:qFormat="1"/>
-    <w:lsdException w:name="Emphasis" w:uiPriority="20" w:qFormat="1"/>
-    <w:lsdException w:name="Document Map" w:semiHidden="1" w:unhideWhenUsed="1"/>
-    <w:lsdException w:name="Plain Text" w:semiHidden="1" w:unhideWhenUsed="1"/>
-    <w:lsdException w:name="E-mail Signature" w:semiHidden="1" w:unhideWhenUsed="1"/>
-    <w:lsdException w:name="HTML Top of Form" w:semiHidden="1" w:unhideWhenUsed="1"/>
-    <w:lsdException w:name="HTML Bottom of Form" w:semiHidden="1" w:unhideWhenUsed="1"/>
-    <w:lsdException w:name="Normal (Web)" w:semiHidden="1" w:unhideWhenUsed="1"/>
-    <w:lsdException w:name="HTML Acronym" w:semiHidden="1" w:unhideWhenUsed="1"/>
-    <w:lsdException w:name="HTML Address" w:semiHidden="1" w:unhideWhenUsed="1"/>
-    <w:lsdException w:name="HTML Cite" w:semiHidden="1" w:unhideWhenUsed="1"/>
-    <w:lsdException w:name="HTML Code" w:semiHidden="1" w:unhideWhenUsed="1"/>
-    <w:lsdException w:name="HTML Definition" w:semiHidden="1" w:unhideWhenUsed="1"/>
-    <w:lsdException w:name="HTML Keyboard" w:semiHidden="1" w:unhideWhenUsed="1"/>
-    <w:lsdException w:name="HTML Preformatted" w:semiHidden="1" w:unhideWhenUsed="1"/>
-    <w:lsdException w:name="HTML Sample" w:semiHidden="1" w:unhideWhenUsed="1"/>
-    <w:lsdException w:name="HTML Typewriter" w:semiHidden="1" w:unhideWhenUsed="1"/>
-    <w:lsdException w:name="HTML Variable" w:semiHidden="1" w:unhideWhenUsed="1"/>
-    <w:lsdException w:name="Normal Table" w:semiHidden="1" w:unhideWhenUsed="1"/>
-    <w:lsdException w:name="annotation subject" w:semiHidden="1" w:unhideWhenUsed="1"/>
-    <w:lsdException w:name="No List" w:semiHidden="1" w:unhideWhenUsed="1"/>
-    <w:lsdException w:name="Outline List 1" w:semiHidden="1" w:unhideWhenUsed="1"/>
-    <w:lsdException w:name="Outline List 2" w:semiHidden="1" w:unhideWhenUsed="1"/>
-    <w:lsdException w:name="Outline List 3" w:semiHidden="1" w:unhideWhenUsed="1"/>
-    <w:lsdException w:name="Table Simple 1" w:semiHidden="1" w:unhideWhenUsed="1"/>
-    <w:lsdException w:name="Table Simple 2" w:semiHidden="1" w:unhideWhenUsed="1"/>
-    <w:lsdException w:name="Table Simple 3" w:semiHidden="1" w:unhideWhenUsed="1"/>
-    <w:lsdException w:name="Table Classic 1" w:semiHidden="1" w:unhideWhenUsed="1"/>
-    <w:lsdException w:name="Table Classic 2" w:semiHidden="1" w:unhideWhenUsed="1"/>
-    <w:lsdException w:name="Table Classic 3" w:semiHidden="1" w:unhideWhenUsed="1"/>
-    <w:lsdException w:name="Table Classic 4" w:semiHidden="1" w:unhideWhenUsed="1"/>
-    <w:lsdException w:name="Table Colorful 1" w:semiHidden="1" w:unhideWhenUsed="1"/>
-    <w:lsdException w:name="Table Colorful 2" w:semiHidden="1" w:unhideWhenUsed="1"/>
-    <w:lsdException w:name="Table Colorful 3" w:semiHidden="1" w:unhideWhenUsed="1"/>
-    <w:lsdException w:name="Table Columns 1" w:semiHidden="1" w:unhideWhenUsed="1"/>
-    <w:lsdException w:name="Table Columns 2" w:semiHidden="1" w:unhideWhenUsed="1"/>
-    <w:lsdException w:name="Table Columns 3" w:semiHidden="1" w:unhideWhenUsed="1"/>
-    <w:lsdException w:name="Table Columns 4" w:semiHidden="1" w:unhideWhenUsed="1"/>
-    <w:lsdException w:name="Table Columns 5" w:semiHidden="1" w:unhideWhenUsed="1"/>
-    <w:lsdException w:name="Table Grid 1" w:semiHidden="1" w:unhideWhenUsed="1"/>
-    <w:lsdException w:name="Table Grid 2" w:semiHidden="1" w:unhideWhenUsed="1"/>
-    <w:lsdException w:name="Table Grid 3" w:semiHidden="1" w:unhideWhenUsed="1"/>
-    <w:lsdException w:name="Table Grid 4" w:semiHidden="1" w:unhideWhenUsed="1"/>
-    <w:lsdException w:name="Table Grid 5" w:semiHidden="1" w:unhideWhenUsed="1"/>
-    <w:lsdException w:name="Table Grid 6" w:semiHidden="1" w:unhideWhenUsed="1"/>
-    <w:lsdException w:name="Table Grid 7" w:semiHidden="1" w:unhideWhenUsed="1"/>
-    <w:lsdException w:name="Table Grid 8" w:semiHidden="1" w:unhideWhenUsed="1"/>
-    <w:lsdException w:name="Table List 1" w:semiHidden="1" w:unhideWhenUsed="1"/>
-    <w:lsdException w:name="Table List 2" w:semiHidden="1" w:unhideWhenUsed="1"/>
-    <w:lsdException w:name="Table List 3" w:semiHidden="1" w:unhideWhenUsed="1"/>
-    <w:lsdException w:name="Table List 4" w:semiHidden="1" w:unhideWhenUsed="1"/>
-    <w:lsdException w:name="Table List 5" w:semiHidden="1" w:unhideWhenUsed="1"/>
-    <w:lsdException w:name="Table List 6" w:semiHidden="1" w:unhideWhenUsed="1"/>
-    <w:lsdException w:name="Table List 7" w:semiHidden="1" w:unhideWhenUsed="1"/>
-    <w:lsdException w:name="Table List 8" w:semiHidden="1" w:unhideWhenUsed="1"/>
-    <w:lsdException w:name="Table 3D effects 1" w:semiHidden="1" w:unhideWhenUsed="1"/>
-    <w:lsdException w:name="Table 3D effects 2" w:semiHidden="1" w:unhideWhenUsed="1"/>
-    <w:lsdException w:name="Table 3D effects 3" w:semiHidden="1" w:unhideWhenUsed="1"/>
-    <w:lsdException w:name="Table Contemporary" w:semiHidden="1" w:unhideWhenUsed="1"/>
-    <w:lsdException w:name="Table Elegant" w:semiHidden="1" w:unhideWhenUsed="1"/>
-    <w:lsdException w:name="Table Professional" w:semiHidden="1" w:unhideWhenUsed="1"/>
-    <w:lsdException w:name="Table Subtle 1" w:semiHidden="1" w:unhideWhenUsed="1"/>
-    <w:lsdException w:name="Table Subtle 2" w:semiHidden="1" w:unhideWhenUsed="1"/>
-    <w:lsdException w:name="Table Web 1" w:semiHidden="1" w:unhideWhenUsed="1"/>
-    <w:lsdException w:name="Table Web 2" w:semiHidden="1" w:unhideWhenUsed="1"/>
-    <w:lsdException w:name="Table Web 3" w:semiHidden="1" w:unhideWhenUsed="1"/>
-    <w:lsdException w:name="Balloon Text" w:semiHidden="1" w:unhideWhenUsed="1"/>
-    <w:lsdException w:name="Table Grid" w:uiPriority="39"/>
-    <w:lsdException w:name="Table Theme" w:semiHidden="1" w:unhideWhenUsed="1"/>
-    <w:lsdException w:name="Placeholder Text" w:semiHidden="1"/>
-    <w:lsdException w:name="No Spacing" w:uiPriority="1" w:qFormat="1"/>
-    <w:lsdException w:name="Light Shading" w:uiPriority="60"/>
-    <w:lsdException w:name="Light List" w:uiPriority="61"/>
-    <w:lsdException w:name="Light Grid" w:uiPriority="62"/>
-    <w:lsdException w:name="Medium Shading 1" w:uiPriority="63"/>
-    <w:lsdException w:name="Medium Shading 2" w:uiPriority="64"/>
-    <w:lsdException w:name="Medium List 1" w:uiPriority="65"/>
-    <w:lsdException w:name="Medium List 2" w:uiPriority="66"/>
-    <w:lsdException w:name="Medium Grid 1" w:uiPriority="67"/>
-    <w:lsdException w:name="Medium Grid 2" w:uiPriority="68"/>
-    <w:lsdException w:name="Medium Grid 3" w:uiPriority="69"/>
-    <w:lsdException w:name="Dark List" w:uiPriority="70"/>
-    <w:lsdException w:name="Colorful Shading" w:uiPriority="71"/>
-    <w:lsdException w:name="Colorful List" w:uiPriority="72"/>
-    <w:lsdException w:name="Colorful Grid" w:uiPriority="73"/>
-    <w:lsdException w:name="Light Shading Accent 1" w:uiPriority="60"/>
-    <w:lsdException w:name="Light List Accent 1" w:uiPriority="61"/>
-    <w:lsdException w:name="Light Grid Accent 1" w:uiPriority="62"/>
-    <w:lsdException w:name="Medium Shading 1 Accent 1" w:uiPriority="63"/>
-    <w:lsdException w:name="Medium Shading 2 Accent 1" w:uiPriority="64"/>
-    <w:lsdException w:name="Medium List 1 Accent 1" w:uiPriority="65"/>
-    <w:lsdException w:name="Revision" w:semiHidden="1"/>
-    <w:lsdException w:name="List Paragraph" w:uiPriority="34" w:qFormat="1"/>
-    <w:lsdException w:name="Quote" w:uiPriority="29" w:qFormat="1"/>
-    <w:lsdException w:name="Intense Quote" w:uiPriority="30" w:qFormat="1"/>
-    <w:lsdException w:name="Medium List 2 Accent 1" w:uiPriority="66"/>
-    <w:lsdException w:name="Medium Grid 1 Accent 1" w:uiPriority="67"/>
-    <w:lsdException w:name="Medium Grid 2 Accent 1" w:uiPriority="68"/>
-    <w:lsdException w:name="Medium Grid 3 Accent 1" w:uiPriority="69"/>
-    <w:lsdException w:name="Dark List Accent 1" w:uiPriority="70"/>
-    <w:lsdException w:name="Colorful Shading Accent 1" w:uiPriority="71"/>
-    <w:lsdException w:name="Colorful List Accent 1" w:uiPriority="72"/>
-    <w:lsdException w:name="Colorful Grid Accent 1" w:uiPriority="73"/>
-    <w:lsdException w:name="Light Shading Accent 2" w:uiPriority="60"/>
-    <w:lsdException w:name="Light List Accent 2" w:uiPriority="61"/>
-    <w:lsdException w:name="Light Grid Accent 2" w:uiPriority="62"/>
-    <w:lsdException w:name="Medium Shading 1 Accent 2" w:uiPriority="63"/>
-    <w:lsdException w:name="Medium Shading 2 Accent 2" w:uiPriority="64"/>
-    <w:lsdException w:name="Medium List 1 Accent 2" w:uiPriority="65"/>
-    <w:lsdException w:name="Medium List 2 Accent 2" w:uiPriority="66"/>
-    <w:lsdException w:name="Medium Grid 1 Accent 2" w:uiPriority="67"/>
-    <w:lsdException w:name="Medium Grid 2 Accent 2" w:uiPriority="68"/>
-    <w:lsdException w:name="Medium Grid 3 Accent 2" w:uiPriority="69"/>
-    <w:lsdException w:name="Dark List Accent 2" w:uiPriority="70"/>
-    <w:lsdException w:name="Colorful Shading Accent 2" w:uiPriority="71"/>
-    <w:lsdException w:name="Colorful List Accent 2" w:uiPriority="72"/>
-    <w:lsdException w:name="Colorful Grid Accent 2" w:uiPriority="73"/>
-    <w:lsdException w:name="Light Shading Accent 3" w:uiPriority="60"/>
-    <w:lsdException w:name="Light List Accent 3" w:uiPriority="61"/>
-    <w:lsdException w:name="Light Grid Accent 3" w:uiPriority="62"/>
-    <w:lsdException w:name="Medium Shading 1 Accent 3" w:uiPriority="63"/>
-    <w:lsdException w:name="Medium Shading 2 Accent 3" w:uiPriority="64"/>
-    <w:lsdException w:name="Medium List 1 Accent 3" w:uiPriority="65"/>
-    <w:lsdException w:name="Medium List 2 Accent 3" w:uiPriority="66"/>
-    <w:lsdException w:name="Medium Grid 1 Accent 3" w:uiPriority="67"/>
-    <w:lsdException w:name="Medium Grid 2 Accent 3" w:uiPriority="68"/>
-    <w:lsdException w:name="Medium Grid 3 Accent 3" w:uiPriority="69"/>
-    <w:lsdException w:name="Dark List Accent 3" w:uiPriority="70"/>
-    <w:lsdException w:name="Colorful Shading Accent 3" w:uiPriority="71"/>
-    <w:lsdException w:name="Colorful List Accent 3" w:uiPriority="72"/>
-    <w:lsdException w:name="Colorful Grid Accent 3" w:uiPriority="73"/>
-    <w:lsdException w:name="Light Shading Accent 4" w:uiPriority="60"/>
-    <w:lsdException w:name="Light List Accent 4" w:uiPriority="61"/>
-    <w:lsdException w:name="Light Grid Accent 4" w:uiPriority="62"/>
-    <w:lsdException w:name="Medium Shading 1 Accent 4" w:uiPriority="63"/>
-    <w:lsdException w:name="Medium Shading 2 Accent 4" w:uiPriority="64"/>
-    <w:lsdException w:name="Medium List 1 Accent 4" w:uiPriority="65"/>
-    <w:lsdException w:name="Medium List 2 Accent 4" w:uiPriority="66"/>
-    <w:lsdException w:name="Medium Grid 1 Accent 4" w:uiPriority="67"/>
-    <w:lsdException w:name="Medium Grid 2 Accent 4" w:uiPriority="68"/>
-    <w:lsdException w:name="Medium Grid 3 Accent 4" w:uiPriority="69"/>
-    <w:lsdException w:name="Dark List Accent 4" w:uiPriority="70"/>
-    <w:lsdException w:name="Colorful Shading Accent 4" w:uiPriority="71"/>
-    <w:lsdException w:name="Colorful List Accent 4" w:uiPriority="72"/>
-    <w:lsdException w:name="Colorful Grid Accent 4" w:uiPriority="73"/>
-    <w:lsdException w:name="Light Shading Accent 5" w:uiPriority="60"/>
-    <w:lsdException w:name="Light List Accent 5" w:uiPriority="61"/>
-    <w:lsdException w:name="Light Grid Accent 5" w:uiPriority="62"/>
-    <w:lsdException w:name="Medium Shading 1 Accent 5" w:uiPriority="63"/>
-    <w:lsdException w:name="Medium Shading 2 Accent 5" w:uiPriority="64"/>
-    <w:lsdException w:name="Medium List 1 Accent 5" w:uiPriority="65"/>
-    <w:lsdException w:name="Medium List 2 Accent 5" w:uiPriority="66"/>
-    <w:lsdException w:name="Medium Grid 1 Accent 5" w:uiPriority="67"/>
-    <w:lsdException w:name="Medium Grid 2 Accent 5" w:uiPriority="68"/>
-    <w:lsdException w:name="Medium Grid 3 Accent 5" w:uiPriority="69"/>
-    <w:lsdException w:name="Dark List Accent 5" w:uiPriority="70"/>
-    <w:lsdException w:name="Colorful Shading Accent 5" w:uiPriority="71"/>
-    <w:lsdException w:name="Colorful List Accent 5" w:uiPriority="72"/>
-    <w:lsdException w:name="Colorful Grid Accent 5" w:uiPriority="73"/>
-    <w:lsdException w:name="Light Shading Accent 6" w:uiPriority="60"/>
-    <w:lsdException w:name="Light List Accent 6" w:uiPriority="61"/>
-    <w:lsdException w:name="Light Grid Accent 6" w:uiPriority="62"/>
-    <w:lsdException w:name="Medium Shading 1 Accent 6" w:uiPriority="63"/>
-    <w:lsdException w:name="Medium Shading 2 Accent 6" w:uiPriority="64"/>
-    <w:lsdException w:name="Medium List 1 Accent 6" w:uiPriority="65"/>
-    <w:lsdException w:name="Medium List 2 Accent 6" w:uiPriority="66"/>
-    <w:lsdException w:name="Medium Grid 1 Accent 6" w:uiPriority="67"/>
-    <w:lsdException w:name="Medium Grid 2 Accent 6" w:uiPriority="68"/>
-    <w:lsdException w:name="Medium Grid 3 Accent 6" w:uiPriority="69"/>
-    <w:lsdException w:name="Dark List Accent 6" w:uiPriority="70"/>
-    <w:lsdException w:name="Colorful Shading Accent 6" w:uiPriority="71"/>
-    <w:lsdException w:name="Colorful List Accent 6" w:uiPriority="72"/>
-    <w:lsdException w:name="Colorful Grid Accent 6" w:uiPriority="73"/>
-    <w:lsdException w:name="Subtle Emphasis" w:uiPriority="19" w:qFormat="1"/>
-    <w:lsdException w:name="Intense Emphasis" w:uiPriority="21" w:qFormat="1"/>
-    <w:lsdException w:name="Subtle Reference" w:uiPriority="31" w:qFormat="1"/>
-    <w:lsdException w:name="Intense Reference" w:uiPriority="32" w:qFormat="1"/>
-    <w:lsdException w:name="Book Title" w:uiPriority="33" w:qFormat="1"/>
-    <w:lsdException w:name="Bibliography" w:semiHidden="1" w:uiPriority="37" w:unhideWhenUsed="1"/>
-    <w:lsdException w:name="TOC Heading" w:semiHidden="1" w:uiPriority="39" w:unhideWhenUsed="1" w:qFormat="1"/>
-    <w:lsdException w:name="Plain Table 1" w:uiPriority="41"/>
-    <w:lsdException w:name="Plain Table 2" w:uiPriority="42"/>
-    <w:lsdException w:name="Plain Table 3" w:uiPriority="43"/>
-    <w:lsdException w:name="Plain Table 4" w:uiPriority="44"/>
-    <w:lsdException w:name="Plain Table 5" w:uiPriority="45"/>
-    <w:lsdException w:name="Grid Table Light" w:uiPriority="40"/>
-    <w:lsdException w:name="Grid Table 1 Light" w:uiPriority="46"/>
-    <w:lsdException w:name="Grid Table 2" w:uiPriority="47"/>
-    <w:lsdException w:name="Grid Table 3" w:uiPriority="48"/>
-    <w:lsdException w:name="Grid Table 4" w:uiPriority="49"/>
-    <w:lsdException w:name="Grid Table 5 Dark" w:uiPriority="50"/>
-    <w:lsdException w:name="Grid Table 6 Colorful" w:uiPriority="51"/>
-    <w:lsdException w:name="Grid Table 7 Colorful" w:uiPriority="52"/>
-    <w:lsdException w:name="Grid Table 1 Light Accent 1" w:uiPriority="46"/>
-    <w:lsdException w:name="Grid Table 2 Accent 1" w:uiPriority="47"/>
-    <w:lsdException w:name="Grid Table 3 Accent 1" w:uiPriority="48"/>
-    <w:lsdException w:name="Grid Table 4 Accent 1" w:uiPriority="49"/>
-    <w:lsdException w:name="Grid Table 5 Dark Accent 1" w:uiPriority="50"/>
-    <w:lsdException w:name="Grid Table 6 Colorful Accent 1" w:uiPriority="51"/>
-    <w:lsdException w:name="Grid Table 7 Colorful Accent 1" w:uiPriority="52"/>
-    <w:lsdException w:name="Grid Table 1 Light Accent 2" w:uiPriority="46"/>
-    <w:lsdException w:name="Grid Table 2 Accent 2" w:uiPriority="47"/>
-    <w:lsdException w:name="Grid Table 3 Accent 2" w:uiPriority="48"/>
-    <w:lsdException w:name="Grid Table 4 Accent 2" w:uiPriority="49"/>
-    <w:lsdException w:name="Grid Table 5 Dark Accent 2" w:uiPriority="50"/>
-    <w:lsdException w:name="Grid Table 6 Colorful Accent 2" w:uiPriority="51"/>
-    <w:lsdException w:name="Grid Table 7 Colorful Accent 2" w:uiPriority="52"/>
-    <w:lsdException w:name="Grid Table 1 Light Accent 3" w:uiPriority="46"/>
-    <w:lsdException w:name="Grid Table 2 Accent 3" w:uiPriority="47"/>
-    <w:lsdException w:name="Grid Table 3 Accent 3" w:uiPriority="48"/>
-    <w:lsdException w:name="Grid Table 4 Accent 3" w:uiPriority="49"/>
-    <w:lsdException w:name="Grid Table 5 Dark Accent 3" w:uiPriority="50"/>
-    <w:lsdException w:name="Grid Table 6 Colorful Accent 3" w:uiPriority="51"/>
-    <w:lsdException w:name="Grid Table 7 Colorful Accent 3" w:uiPriority="52"/>
-    <w:lsdException w:name="Grid Table 1 Light Accent 4" w:uiPriority="46"/>
-    <w:lsdException w:name="Grid Table 2 Accent 4" w:uiPriority="47"/>
-    <w:lsdException w:name="Grid Table 3 Accent 4" w:uiPriority="48"/>
-    <w:lsdException w:name="Grid Table 4 Accent 4" w:uiPriority="49"/>
-    <w:lsdException w:name="Grid Table 5 Dark Accent 4" w:uiPriority="50"/>
-    <w:lsdException w:name="Grid Table 6 Colorful Accent 4" w:uiPriority="51"/>
-    <w:lsdException w:name="Grid Table 7 Colorful Accent 4" w:uiPriority="52"/>
-    <w:lsdException w:name="Grid Table 1 Light Accent 5" w:uiPriority="46"/>
-    <w:lsdException w:name="Grid Table 2 Accent 5" w:uiPriority="47"/>
-    <w:lsdException w:name="Grid Table 3 Accent 5" w:uiPriority="48"/>
-    <w:lsdException w:name="Grid Table 4 Accent 5" w:uiPriority="49"/>
-    <w:lsdException w:name="Grid Table 5 Dark Accent 5" w:uiPriority="50"/>
-    <w:lsdException w:name="Grid Table 6 Colorful Accent 5" w:uiPriority="51"/>
-    <w:lsdException w:name="Grid Table 7 Colorful Accent 5" w:uiPriority="52"/>
-    <w:lsdException w:name="Grid Table 1 Light Accent 6" w:uiPriority="46"/>
-    <w:lsdException w:name="Grid Table 2 Accent 6" w:uiPriority="47"/>
-    <w:lsdException w:name="Grid Table 3 Accent 6" w:uiPriority="48"/>
-    <w:lsdException w:name="Grid Table 4 Accent 6" w:uiPriority="49"/>
-    <w:lsdException w:name="Grid Table 5 Dark Accent 6" w:uiPriority="50"/>
-    <w:lsdException w:name="Grid Table 6 Colorful Accent 6" w:uiPriority="51"/>
-    <w:lsdException w:name="Grid Table 7 Colorful Accent 6" w:uiPriority="52"/>
-    <w:lsdException w:name="List Table 1 Light" w:uiPriority="46"/>
-    <w:lsdException w:name="List Table 2" w:uiPriority="47"/>
-    <w:lsdException w:name="List Table 3" w:uiPriority="48"/>
-    <w:lsdException w:name="List Table 4" w:uiPriority="49"/>
-    <w:lsdException w:name="List Table 5 Dark" w:uiPriority="50"/>
-    <w:lsdException w:name="List Table 6 Colorful" w:uiPriority="51"/>
-    <w:lsdException w:name="List Table 7 Colorful" w:uiPriority="52"/>
-    <w:lsdException w:name="List Table 1 Light Accent 1" w:uiPriority="46"/>
-    <w:lsdException w:name="List Table 2 Accent 1" w:uiPriority="47"/>
-    <w:lsdException w:name="List Table 3 Accent 1" w:uiPriority="48"/>
-    <w:lsdException w:name="List Table 4 Accent 1" w:uiPriority="49"/>
-    <w:lsdException w:name="List Table 5 Dark Accent 1" w:uiPriority="50"/>
-    <w:lsdException w:name="List Table 6 Colorful Accent 1" w:uiPriority="51"/>
-    <w:lsdException w:name="List Table 7 Colorful Accent 1" w:uiPriority="52"/>
-    <w:lsdException w:name="List Table 1 Light Accent 2" w:uiPriority="46"/>
-    <w:lsdException w:name="List Table 2 Accent 2" w:uiPriority="47"/>
-    <w:lsdException w:name="List Table 3 Accent 2" w:uiPriority="48"/>
-    <w:lsdException w:name="List Table 4 Accent 2" w:uiPriority="49"/>
-    <w:lsdException w:name="List Table 5 Dark Accent 2" w:uiPriority="50"/>
-    <w:lsdException w:name="List Table 6 Colorful Accent 2" w:uiPriority="51"/>
-    <w:lsdException w:name="List Table 7 Colorful Accent 2" w:uiPriority="52"/>
-    <w:lsdException w:name="List Table 1 Light Accent 3" w:uiPriority="46"/>
-    <w:lsdException w:name="List Table 2 Accent 3" w:uiPriority="47"/>
-    <w:lsdException w:name="List Table 3 Accent 3" w:uiPriority="48"/>
-    <w:lsdException w:name="List Table 4 Accent 3" w:uiPriority="49"/>
-    <w:lsdException w:name="List Table 5 Dark Accent 3" w:uiPriority="50"/>
-    <w:lsdException w:name="List Table 6 Colorful Accent 3" w:uiPriority="51"/>
-    <w:lsdException w:name="List Table 7 Colorful Accent 3" w:uiPriority="52"/>
-    <w:lsdException w:name="List Table 1 Light Accent 4" w:uiPriority="46"/>
-    <w:lsdException w:name="List Table 2 Accent 4" w:uiPriority="47"/>
-    <w:lsdException w:name="List Table 3 Accent 4" w:uiPriority="48"/>
-    <w:lsdException w:name="List Table 4 Accent 4" w:uiPriority="49"/>
-    <w:lsdException w:name="List Table 5 Dark Accent 4" w:uiPriority="50"/>
-    <w:lsdException w:name="List Table 6 Colorful Accent 4" w:uiPriority="51"/>
-    <w:lsdException w:name="List Table 7 Colorful Accent 4" w:uiPriority="52"/>
-    <w:lsdException w:name="List Table 1 Light Accent 5" w:uiPriority="46"/>
-    <w:lsdException w:name="List Table 2 Accent 5" w:uiPriority="47"/>
-    <w:lsdException w:name="List Table 3 Accent 5" w:uiPriority="48"/>
-    <w:lsdException w:name="List Table 4 Accent 5" w:uiPriority="49"/>
-    <w:lsdException w:name="List Table 5 Dark Accent 5" w:uiPriority="50"/>
-    <w:lsdException w:name="List Table 6 Colorful Accent 5" w:uiPriority="51"/>
-    <w:lsdException w:name="List Table 7 Colorful Accent 5" w:uiPriority="52"/>
-    <w:lsdException w:name="List Table 1 Light Accent 6" w:uiPriority="46"/>
-    <w:lsdException w:name="List Table 2 Accent 6" w:uiPriority="47"/>
-    <w:lsdException w:name="List Table 3 Accent 6" w:uiPriority="48"/>
-    <w:lsdException w:name="List Table 4 Accent 6" w:uiPriority="49"/>
-    <w:lsdException w:name="List Table 5 Dark Accent 6" w:uiPriority="50"/>
-    <w:lsdException w:name="List Table 6 Colorful Accent 6" w:uiPriority="51"/>
-    <w:lsdException w:name="List Table 7 Colorful Accent 6" w:uiPriority="52"/>
+  <w:latentStyles w:defLockedState="0" w:defUIPriority="99" w:defSemiHidden="1" w:defUnhideWhenUsed="1" w:defQFormat="0" w:count="267">
+    <w:lsdException w:name="Normal" w:semiHidden="0" w:uiPriority="0" w:unhideWhenUsed="0" w:qFormat="1"/>
+    <w:lsdException w:name="heading 1" w:semiHidden="0" w:uiPriority="9" w:unhideWhenUsed="0" w:qFormat="1"/>
+    <w:lsdException w:name="heading 2" w:uiPriority="9" w:qFormat="1"/>
+    <w:lsdException w:name="heading 3" w:uiPriority="9" w:qFormat="1"/>
+    <w:lsdException w:name="heading 4" w:uiPriority="9" w:qFormat="1"/>
+    <w:lsdException w:name="heading 5" w:uiPriority="9" w:qFormat="1"/>
+    <w:lsdException w:name="heading 6" w:uiPriority="9" w:qFormat="1"/>
+    <w:lsdException w:name="heading 7" w:uiPriority="9" w:qFormat="1"/>
+    <w:lsdException w:name="heading 8" w:uiPriority="9" w:qFormat="1"/>
+    <w:lsdException w:name="heading 9" w:uiPriority="9" w:qFormat="1"/>
+    <w:lsdException w:name="toc 1" w:uiPriority="39"/>
+    <w:lsdException w:name="toc 2" w:uiPriority="39"/>
+    <w:lsdException w:name="toc 3" w:uiPriority="39"/>
+    <w:lsdException w:name="toc 4" w:uiPriority="39"/>
+    <w:lsdException w:name="toc 5" w:uiPriority="39"/>
+    <w:lsdException w:name="toc 6" w:uiPriority="39"/>
+    <w:lsdException w:name="toc 7" w:uiPriority="39"/>
+    <w:lsdException w:name="toc 8" w:uiPriority="39"/>
+    <w:lsdException w:name="toc 9" w:uiPriority="39"/>
+    <w:lsdException w:name="caption" w:uiPriority="35" w:qFormat="1"/>
+    <w:lsdException w:name="Title" w:semiHidden="0" w:uiPriority="10" w:unhideWhenUsed="0" w:qFormat="1"/>
+    <w:lsdException w:name="Default Paragraph Font" w:uiPriority="1"/>
+    <w:lsdException w:name="Subtitle" w:semiHidden="0" w:uiPriority="11" w:unhideWhenUsed="0" w:qFormat="1"/>
+    <w:lsdException w:name="Strong" w:semiHidden="0" w:uiPriority="22" w:unhideWhenUsed="0" w:qFormat="1"/>
+    <w:lsdException w:name="Emphasis" w:semiHidden="0" w:uiPriority="20" w:unhideWhenUsed="0" w:qFormat="1"/>
+    <w:lsdException w:name="Table Grid" w:semiHidden="0" w:uiPriority="39" w:unhideWhenUsed="0"/>
+    <w:lsdException w:name="Placeholder Text" w:unhideWhenUsed="0"/>
+    <w:lsdException w:name="No Spacing" w:semiHidden="0" w:uiPriority="1" w:unhideWhenUsed="0" w:qFormat="1"/>
+    <w:lsdException w:name="Light Shading" w:semiHidden="0" w:uiPriority="60" w:unhideWhenUsed="0"/>
+    <w:lsdException w:name="Light List" w:semiHidden="0" w:uiPriority="61" w:unhideWhenUsed="0"/>
+    <w:lsdException w:name="Light Grid" w:semiHidden="0" w:uiPriority="62" w:unhideWhenUsed="0"/>
+    <w:lsdException w:name="Medium Shading 1" w:semiHidden="0" w:uiPriority="63" w:unhideWhenUsed="0"/>
+    <w:lsdException w:name="Medium Shading 2" w:semiHidden="0" w:uiPriority="64" w:unhideWhenUsed="0"/>
+    <w:lsdException w:name="Medium List 1" w:semiHidden="0" w:uiPriority="65" w:unhideWhenUsed="0"/>
+    <w:lsdException w:name="Medium List 2" w:semiHidden="0" w:uiPriority="66" w:unhideWhenUsed="0"/>
+    <w:lsdException w:name="Medium Grid 1" w:semiHidden="0" w:uiPriority="67" w:unhideWhenUsed="0"/>
+    <w:lsdException w:name="Medium Grid 2" w:semiHidden="0" w:uiPriority="68" w:unhideWhenUsed="0"/>
+    <w:lsdException w:name="Medium Grid 3" w:semiHidden="0" w:uiPriority="69" w:unhideWhenUsed="0"/>
+    <w:lsdException w:name="Dark List" w:semiHidden="0" w:uiPriority="70" w:unhideWhenUsed="0"/>
+    <w:lsdException w:name="Colorful Shading" w:semiHidden="0" w:uiPriority="71" w:unhideWhenUsed="0"/>
+    <w:lsdException w:name="Colorful List" w:semiHidden="0" w:uiPriority="72" w:unhideWhenUsed="0"/>
+    <w:lsdException w:name="Colorful Grid" w:semiHidden="0" w:uiPriority="73" w:unhideWhenUsed="0"/>
+    <w:lsdException w:name="Light Shading Accent 1" w:semiHidden="0" w:uiPriority="60" w:unhideWhenUsed="0"/>
+    <w:lsdException w:name="Light List Accent 1" w:semiHidden="0" w:uiPriority="61" w:unhideWhenUsed="0"/>
+    <w:lsdException w:name="Light Grid Accent 1" w:semiHidden="0" w:uiPriority="62" w:unhideWhenUsed="0"/>
+    <w:lsdException w:name="Medium Shading 1 Accent 1" w:semiHidden="0" w:uiPriority="63" w:unhideWhenUsed="0"/>
+    <w:lsdException w:name="Medium Shading 2 Accent 1" w:semiHidden="0" w:uiPriority="64" w:unhideWhenUsed="0"/>
+    <w:lsdException w:name="Medium List 1 Accent 1" w:semiHidden="0" w:uiPriority="65" w:unhideWhenUsed="0"/>
+    <w:lsdException w:name="Revision" w:unhideWhenUsed="0"/>
+    <w:lsdException w:name="List Paragraph" w:semiHidden="0" w:uiPriority="34" w:unhideWhenUsed="0" w:qFormat="1"/>
+    <w:lsdException w:name="Quote" w:semiHidden="0" w:uiPriority="29" w:unhideWhenUsed="0" w:qFormat="1"/>
+    <w:lsdException w:name="Intense Quote" w:semiHidden="0" w:uiPriority="30" w:unhideWhenUsed="0" w:qFormat="1"/>
+    <w:lsdException w:name="Medium List 2 Accent 1" w:semiHidden="0" w:uiPriority="66" w:unhideWhenUsed="0"/>
+    <w:lsdException w:name="Medium Grid 1 Accent 1" w:semiHidden="0" w:uiPriority="67" w:unhideWhenUsed="0"/>
+    <w:lsdException w:name="Medium Grid 2 Accent 1" w:semiHidden="0" w:uiPriority="68" w:unhideWhenUsed="0"/>
+    <w:lsdException w:name="Medium Grid 3 Accent 1" w:semiHidden="0" w:uiPriority="69" w:unhideWhenUsed="0"/>
+    <w:lsdException w:name="Dark List Accent 1" w:semiHidden="0" w:uiPriority="70" w:unhideWhenUsed="0"/>
+    <w:lsdException w:name="Colorful Shading Accent 1" w:semiHidden="0" w:uiPriority="71" w:unhideWhenUsed="0"/>
+    <w:lsdException w:name="Colorful List Accent 1" w:semiHidden="0" w:uiPriority="72" w:unhideWhenUsed="0"/>
+    <w:lsdException w:name="Colorful Grid Accent 1" w:semiHidden="0" w:uiPriority="73" w:unhideWhenUsed="0"/>
+    <w:lsdException w:name="Light Shading Accent 2" w:semiHidden="0" w:uiPriority="60" w:unhideWhenUsed="0"/>
+    <w:lsdException w:name="Light List Accent 2" w:semiHidden="0" w:uiPriority="61" w:unhideWhenUsed="0"/>
+    <w:lsdException w:name="Light Grid Accent 2" w:semiHidden="0" w:uiPriority="62" w:unhideWhenUsed="0"/>
+    <w:lsdException w:name="Medium Shading 1 Accent 2" w:semiHidden="0" w:uiPriority="63" w:unhideWhenUsed="0"/>
+    <w:lsdException w:name="Medium Shading 2 Accent 2" w:semiHidden="0" w:uiPriority="64" w:unhideWhenUsed="0"/>
+    <w:lsdException w:name="Medium List 1 Accent 2" w:semiHidden="0" w:uiPriority="65" w:unhideWhenUsed="0"/>
+    <w:lsdException w:name="Medium List 2 Accent 2" w:semiHidden="0" w:uiPriority="66" w:unhideWhenUsed="0"/>
+    <w:lsdException w:name="Medium Grid 1 Accent 2" w:semiHidden="0" w:uiPriority="67" w:unhideWhenUsed="0"/>
+    <w:lsdException w:name="Medium Grid 2 Accent 2" w:semiHidden="0" w:uiPriority="68" w:unhideWhenUsed="0"/>
+    <w:lsdException w:name="Medium Grid 3 Accent 2" w:semiHidden="0" w:uiPriority="69" w:unhideWhenUsed="0"/>
+    <w:lsdException w:name="Dark List Accent 2" w:semiHidden="0" w:uiPriority="70" w:unhideWhenUsed="0"/>
+    <w:lsdException w:name="Colorful Shading Accent 2" w:semiHidden="0" w:uiPriority="71" w:unhideWhenUsed="0"/>
+    <w:lsdException w:name="Colorful List Accent 2" w:semiHidden="0" w:uiPriority="72" w:unhideWhenUsed="0"/>
+    <w:lsdException w:name="Colorful Grid Accent 2" w:semiHidden="0" w:uiPriority="73" w:unhideWhenUsed="0"/>
+    <w:lsdException w:name="Light Shading Accent 3" w:semiHidden="0" w:uiPriority="60" w:unhideWhenUsed="0"/>
+    <w:lsdException w:name="Light List Accent 3" w:semiHidden="0" w:uiPriority="61" w:unhideWhenUsed="0"/>
+    <w:lsdException w:name="Light Grid Accent 3" w:semiHidden="0" w:uiPriority="62" w:unhideWhenUsed="0"/>
+    <w:lsdException w:name="Medium Shading 1 Accent 3" w:semiHidden="0" w:uiPriority="63" w:unhideWhenUsed="0"/>
+    <w:lsdException w:name="Medium Shading 2 Accent 3" w:semiHidden="0" w:uiPriority="64" w:unhideWhenUsed="0"/>
+    <w:lsdException w:name="Medium List 1 Accent 3" w:semiHidden="0" w:uiPriority="65" w:unhideWhenUsed="0"/>
+    <w:lsdException w:name="Medium List 2 Accent 3" w:semiHidden="0" w:uiPriority="66" w:unhideWhenUsed="0"/>
+    <w:lsdException w:name="Medium Grid 1 Accent 3" w:semiHidden="0" w:uiPriority="67" w:unhideWhenUsed="0"/>
+    <w:lsdException w:name="Medium Grid 2 Accent 3" w:semiHidden="0" w:uiPriority="68" w:unhideWhenUsed="0"/>
+    <w:lsdException w:name="Medium Grid 3 Accent 3" w:semiHidden="0" w:uiPriority="69" w:unhideWhenUsed="0"/>
+    <w:lsdException w:name="Dark List Accent 3" w:semiHidden="0" w:uiPriority="70" w:unhideWhenUsed="0"/>
+    <w:lsdException w:name="Colorful Shading Accent 3" w:semiHidden="0" w:uiPriority="71" w:unhideWhenUsed="0"/>
+    <w:lsdException w:name="Colorful List Accent 3" w:semiHidden="0" w:uiPriority="72" w:unhideWhenUsed="0"/>
+    <w:lsdException w:name="Colorful Grid Accent 3" w:semiHidden="0" w:uiPriority="73" w:unhideWhenUsed="0"/>
+    <w:lsdException w:name="Light Shading Accent 4" w:semiHidden="0" w:uiPriority="60" w:unhideWhenUsed="0"/>
+    <w:lsdException w:name="Light List Accent 4" w:semiHidden="0" w:uiPriority="61" w:unhideWhenUsed="0"/>
+    <w:lsdException w:name="Light Grid Accent 4" w:semiHidden="0" w:uiPriority="62" w:unhideWhenUsed="0"/>
+    <w:lsdException w:name="Medium Shading 1 Accent 4" w:semiHidden="0" w:uiPriority="63" w:unhideWhenUsed="0"/>
+    <w:lsdException w:name="Medium Shading 2 Accent 4" w:semiHidden="0" w:uiPriority="64" w:unhideWhenUsed="0"/>
+    <w:lsdException w:name="Medium List 1 Accent 4" w:semiHidden="0" w:uiPriority="65" w:unhideWhenUsed="0"/>
+    <w:lsdException w:name="Medium List 2 Accent 4" w:semiHidden="0" w:uiPriority="66" w:unhideWhenUsed="0"/>
+    <w:lsdException w:name="Medium Grid 1 Accent 4" w:semiHidden="0" w:uiPriority="67" w:unhideWhenUsed="0"/>
+    <w:lsdException w:name="Medium Grid 2 Accent 4" w:semiHidden="0" w:uiPriority="68" w:unhideWhenUsed="0"/>
+    <w:lsdException w:name="Medium Grid 3 Accent 4" w:semiHidden="0" w:uiPriority="69" w:unhideWhenUsed="0"/>
+    <w:lsdException w:name="Dark List Accent 4" w:semiHidden="0" w:uiPriority="70" w:unhideWhenUsed="0"/>
+    <w:lsdException w:name="Colorful Shading Accent 4" w:semiHidden="0" w:uiPriority="71" w:unhideWhenUsed="0"/>
+    <w:lsdException w:name="Colorful List Accent 4" w:semiHidden="0" w:uiPriority="72" w:unhideWhenUsed="0"/>
+    <w:lsdException w:name="Colorful Grid Accent 4" w:semiHidden="0" w:uiPriority="73" w:unhideWhenUsed="0"/>
+    <w:lsdException w:name="Light Shading Accent 5" w:semiHidden="0" w:uiPriority="60" w:unhideWhenUsed="0"/>
+    <w:lsdException w:name="Light List Accent 5" w:semiHidden="0" w:uiPriority="61" w:unhideWhenUsed="0"/>
+    <w:lsdException w:name="Light Grid Accent 5" w:semiHidden="0" w:uiPriority="62" w:unhideWhenUsed="0"/>
+    <w:lsdException w:name="Medium Shading 1 Accent 5" w:semiHidden="0" w:uiPriority="63" w:unhideWhenUsed="0"/>
+    <w:lsdException w:name="Medium Shading 2 Accent 5" w:semiHidden="0" w:uiPriority="64" w:unhideWhenUsed="0"/>
+    <w:lsdException w:name="Medium List 1 Accent 5" w:semiHidden="0" w:uiPriority="65" w:unhideWhenUsed="0"/>
+    <w:lsdException w:name="Medium List 2 Accent 5" w:semiHidden="0" w:uiPriority="66" w:unhideWhenUsed="0"/>
+    <w:lsdException w:name="Medium Grid 1 Accent 5" w:semiHidden="0" w:uiPriority="67" w:unhideWhenUsed="0"/>
+    <w:lsdException w:name="Medium Grid 2 Accent 5" w:semiHidden="0" w:uiPriority="68" w:unhideWhenUsed="0"/>
+    <w:lsdException w:name="Medium Grid 3 Accent 5" w:semiHidden="0" w:uiPriority="69" w:unhideWhenUsed="0"/>
+    <w:lsdException w:name="Dark List Accent 5" w:semiHidden="0" w:uiPriority="70" w:unhideWhenUsed="0"/>
+    <w:lsdException w:name="Colorful Shading Accent 5" w:semiHidden="0" w:uiPriority="71" w:unhideWhenUsed="0"/>
+    <w:lsdException w:name="Colorful List Accent 5" w:semiHidden="0" w:uiPriority="72" w:unhideWhenUsed="0"/>
+    <w:lsdException w:name="Colorful Grid Accent 5" w:semiHidden="0" w:uiPriority="73" w:unhideWhenUsed="0"/>
+    <w:lsdException w:name="Light Shading Accent 6" w:semiHidden="0" w:uiPriority="60" w:unhideWhenUsed="0"/>
+    <w:lsdException w:name="Light List Accent 6" w:semiHidden="0" w:uiPriority="61" w:unhideWhenUsed="0"/>
+    <w:lsdException w:name="Light Grid Accent 6" w:semiHidden="0" w:uiPriority="62" w:unhideWhenUsed="0"/>
+    <w:lsdException w:name="Medium Shading 1 Accent 6" w:semiHidden="0" w:uiPriority="63" w:unhideWhenUsed="0"/>
+    <w:lsdException w:name="Medium Shading 2 Accent 6" w:semiHidden="0" w:uiPriority="64" w:unhideWhenUsed="0"/>
+    <w:lsdException w:name="Medium List 1 Accent 6" w:semiHidden="0" w:uiPriority="65" w:unhideWhenUsed="0"/>
+    <w:lsdException w:name="Medium List 2 Accent 6" w:semiHidden="0" w:uiPriority="66" w:unhideWhenUsed="0"/>
+    <w:lsdException w:name="Medium Grid 1 Accent 6" w:semiHidden="0" w:uiPriority="67" w:unhideWhenUsed="0"/>
+    <w:lsdException w:name="Medium Grid 2 Accent 6" w:semiHidden="0" w:uiPriority="68" w:unhideWhenUsed="0"/>
+    <w:lsdException w:name="Medium Grid 3 Accent 6" w:semiHidden="0" w:uiPriority="69" w:unhideWhenUsed="0"/>
+    <w:lsdException w:name="Dark List Accent 6" w:semiHidden="0" w:uiPriority="70" w:unhideWhenUsed="0"/>
+    <w:lsdException w:name="Colorful Shading Accent 6" w:semiHidden="0" w:uiPriority="71" w:unhideWhenUsed="0"/>
+    <w:lsdException w:name="Colorful List Accent 6" w:semiHidden="0" w:uiPriority="72" w:unhideWhenUsed="0"/>
+    <w:lsdException w:name="Colorful Grid Accent 6" w:semiHidden="0" w:uiPriority="73" w:unhideWhenUsed="0"/>
+    <w:lsdException w:name="Subtle Emphasis" w:semiHidden="0" w:uiPriority="19" w:unhideWhenUsed="0" w:qFormat="1"/>
+    <w:lsdException w:name="Intense Emphasis" w:semiHidden="0" w:uiPriority="21" w:unhideWhenUsed="0" w:qFormat="1"/>
+    <w:lsdException w:name="Subtle Reference" w:semiHidden="0" w:uiPriority="31" w:unhideWhenUsed="0" w:qFormat="1"/>
+    <w:lsdException w:name="Intense Reference" w:semiHidden="0" w:uiPriority="32" w:unhideWhenUsed="0" w:qFormat="1"/>
+    <w:lsdException w:name="Book Title" w:semiHidden="0" w:uiPriority="33" w:unhideWhenUsed="0" w:qFormat="1"/>
+    <w:lsdException w:name="Bibliography" w:uiPriority="37"/>
+    <w:lsdException w:name="TOC Heading" w:uiPriority="39" w:qFormat="1"/>
   </w:latentStyles>
   <w:style w:type="paragraph" w:default="1" w:styleId="Normal">
     <w:name w:val="Normal"/>
@@ -3302,7 +3509,7 @@
       </w:tblCellMar>
     </w:tblPr>
   </w:style>
-  <w:style w:type="table" w:styleId="ListTable6Colorful">
+  <w:style w:type="table" w:customStyle="1" w:styleId="ListTable6Colorful">
     <w:name w:val="List Table 6 Colorful"/>
     <w:basedOn w:val="TableNormal"/>
     <w:uiPriority w:val="51"/>
@@ -3443,7 +3650,7 @@
       <w:iCs/>
     </w:rPr>
   </w:style>
-  <w:style w:type="table" w:styleId="PlainTable4">
+  <w:style w:type="table" w:customStyle="1" w:styleId="PlainTable4">
     <w:name w:val="Plain Table 4"/>
     <w:basedOn w:val="TableNormal"/>
     <w:uiPriority w:val="44"/>
@@ -3499,6 +3706,567 @@
       </w:tcPr>
     </w:tblStylePr>
   </w:style>
+  <w:style w:type="paragraph" w:styleId="BalloonText">
+    <w:name w:val="Balloon Text"/>
+    <w:basedOn w:val="Normal"/>
+    <w:link w:val="BalloonTextChar"/>
+    <w:uiPriority w:val="99"/>
+    <w:semiHidden/>
+    <w:unhideWhenUsed/>
+    <w:rsid w:val="00807FD2"/>
+    <w:pPr>
+      <w:spacing w:after="0" w:line="240" w:lineRule="auto"/>
+    </w:pPr>
+    <w:rPr>
+      <w:rFonts w:ascii="Tahoma" w:hAnsi="Tahoma" w:cs="Tahoma"/>
+      <w:sz w:val="16"/>
+      <w:szCs w:val="16"/>
+    </w:rPr>
+  </w:style>
+  <w:style w:type="character" w:customStyle="1" w:styleId="BalloonTextChar">
+    <w:name w:val="Balloon Text Char"/>
+    <w:basedOn w:val="DefaultParagraphFont"/>
+    <w:link w:val="BalloonText"/>
+    <w:uiPriority w:val="99"/>
+    <w:semiHidden/>
+    <w:rsid w:val="00807FD2"/>
+    <w:rPr>
+      <w:rFonts w:ascii="Tahoma" w:hAnsi="Tahoma" w:cs="Tahoma"/>
+      <w:sz w:val="16"/>
+      <w:szCs w:val="16"/>
+    </w:rPr>
+  </w:style>
+  <w:style w:type="paragraph" w:styleId="Header">
+    <w:name w:val="header"/>
+    <w:basedOn w:val="Normal"/>
+    <w:link w:val="HeaderChar"/>
+    <w:uiPriority w:val="99"/>
+    <w:unhideWhenUsed/>
+    <w:rsid w:val="00807FD2"/>
+    <w:pPr>
+      <w:tabs>
+        <w:tab w:val="center" w:pos="4680"/>
+        <w:tab w:val="right" w:pos="9360"/>
+      </w:tabs>
+      <w:spacing w:after="0" w:line="240" w:lineRule="auto"/>
+    </w:pPr>
+  </w:style>
+  <w:style w:type="character" w:customStyle="1" w:styleId="HeaderChar">
+    <w:name w:val="Header Char"/>
+    <w:basedOn w:val="DefaultParagraphFont"/>
+    <w:link w:val="Header"/>
+    <w:uiPriority w:val="99"/>
+    <w:rsid w:val="00807FD2"/>
+  </w:style>
+  <w:style w:type="paragraph" w:styleId="Footer">
+    <w:name w:val="footer"/>
+    <w:basedOn w:val="Normal"/>
+    <w:link w:val="FooterChar"/>
+    <w:uiPriority w:val="99"/>
+    <w:unhideWhenUsed/>
+    <w:rsid w:val="00807FD2"/>
+    <w:pPr>
+      <w:tabs>
+        <w:tab w:val="center" w:pos="4680"/>
+        <w:tab w:val="right" w:pos="9360"/>
+      </w:tabs>
+      <w:spacing w:after="0" w:line="240" w:lineRule="auto"/>
+    </w:pPr>
+  </w:style>
+  <w:style w:type="character" w:customStyle="1" w:styleId="FooterChar">
+    <w:name w:val="Footer Char"/>
+    <w:basedOn w:val="DefaultParagraphFont"/>
+    <w:link w:val="Footer"/>
+    <w:uiPriority w:val="99"/>
+    <w:rsid w:val="00807FD2"/>
+  </w:style>
+</w:styles>
+</file>
+
+<file path=word/stylesWithEffects.xml><?xml version="1.0" encoding="utf-8"?>
+<w:styles xmlns:wpc="http://schemas.microsoft.com/office/word/2010/wordprocessingCanvas" xmlns:mc="http://schemas.openxmlformats.org/markup-compatibility/2006" xmlns:o="urn:schemas-microsoft-com:office:office" xmlns:r="http://schemas.openxmlformats.org/officeDocument/2006/relationships" xmlns:m="http://schemas.openxmlformats.org/officeDocument/2006/math" xmlns:v="urn:schemas-microsoft-com:vml" xmlns:wp14="http://schemas.microsoft.com/office/word/2010/wordprocessingDrawing" xmlns:wp="http://schemas.openxmlformats.org/drawingml/2006/wordprocessingDrawing" xmlns:w10="urn:schemas-microsoft-com:office:word" xmlns:w="http://schemas.openxmlformats.org/wordprocessingml/2006/main" xmlns:w14="http://schemas.microsoft.com/office/word/2010/wordml" xmlns:wpg="http://schemas.microsoft.com/office/word/2010/wordprocessingGroup" xmlns:wpi="http://schemas.microsoft.com/office/word/2010/wordprocessingInk" xmlns:wne="http://schemas.microsoft.com/office/word/2006/wordml" xmlns:wps="http://schemas.microsoft.com/office/word/2010/wordprocessingShape" mc:Ignorable="w14 wp14">
+  <w:docDefaults>
+    <w:rPrDefault>
+      <w:rPr>
+        <w:rFonts w:asciiTheme="minorHAnsi" w:eastAsiaTheme="minorHAnsi" w:hAnsiTheme="minorHAnsi" w:cstheme="minorBidi"/>
+        <w:sz w:val="22"/>
+        <w:szCs w:val="22"/>
+        <w:lang w:val="en-US" w:eastAsia="en-US" w:bidi="ar-SA"/>
+      </w:rPr>
+    </w:rPrDefault>
+    <w:pPrDefault>
+      <w:pPr>
+        <w:spacing w:after="160" w:line="259" w:lineRule="auto"/>
+      </w:pPr>
+    </w:pPrDefault>
+  </w:docDefaults>
+  <w:latentStyles w:defLockedState="0" w:defUIPriority="99" w:defSemiHidden="1" w:defUnhideWhenUsed="1" w:defQFormat="0" w:count="267">
+    <w:lsdException w:name="Normal" w:semiHidden="0" w:uiPriority="0" w:unhideWhenUsed="0" w:qFormat="1"/>
+    <w:lsdException w:name="heading 1" w:semiHidden="0" w:uiPriority="9" w:unhideWhenUsed="0" w:qFormat="1"/>
+    <w:lsdException w:name="heading 2" w:uiPriority="9" w:qFormat="1"/>
+    <w:lsdException w:name="heading 3" w:uiPriority="9" w:qFormat="1"/>
+    <w:lsdException w:name="heading 4" w:uiPriority="9" w:qFormat="1"/>
+    <w:lsdException w:name="heading 5" w:uiPriority="9" w:qFormat="1"/>
+    <w:lsdException w:name="heading 6" w:uiPriority="9" w:qFormat="1"/>
+    <w:lsdException w:name="heading 7" w:uiPriority="9" w:qFormat="1"/>
+    <w:lsdException w:name="heading 8" w:uiPriority="9" w:qFormat="1"/>
+    <w:lsdException w:name="heading 9" w:uiPriority="9" w:qFormat="1"/>
+    <w:lsdException w:name="toc 1" w:uiPriority="39"/>
+    <w:lsdException w:name="toc 2" w:uiPriority="39"/>
+    <w:lsdException w:name="toc 3" w:uiPriority="39"/>
+    <w:lsdException w:name="toc 4" w:uiPriority="39"/>
+    <w:lsdException w:name="toc 5" w:uiPriority="39"/>
+    <w:lsdException w:name="toc 6" w:uiPriority="39"/>
+    <w:lsdException w:name="toc 7" w:uiPriority="39"/>
+    <w:lsdException w:name="toc 8" w:uiPriority="39"/>
+    <w:lsdException w:name="toc 9" w:uiPriority="39"/>
+    <w:lsdException w:name="caption" w:uiPriority="35" w:qFormat="1"/>
+    <w:lsdException w:name="Title" w:semiHidden="0" w:uiPriority="10" w:unhideWhenUsed="0" w:qFormat="1"/>
+    <w:lsdException w:name="Default Paragraph Font" w:uiPriority="1"/>
+    <w:lsdException w:name="Subtitle" w:semiHidden="0" w:uiPriority="11" w:unhideWhenUsed="0" w:qFormat="1"/>
+    <w:lsdException w:name="Strong" w:semiHidden="0" w:uiPriority="22" w:unhideWhenUsed="0" w:qFormat="1"/>
+    <w:lsdException w:name="Emphasis" w:semiHidden="0" w:uiPriority="20" w:unhideWhenUsed="0" w:qFormat="1"/>
+    <w:lsdException w:name="Table Grid" w:semiHidden="0" w:uiPriority="39" w:unhideWhenUsed="0"/>
+    <w:lsdException w:name="Placeholder Text" w:unhideWhenUsed="0"/>
+    <w:lsdException w:name="No Spacing" w:semiHidden="0" w:uiPriority="1" w:unhideWhenUsed="0" w:qFormat="1"/>
+    <w:lsdException w:name="Light Shading" w:semiHidden="0" w:uiPriority="60" w:unhideWhenUsed="0"/>
+    <w:lsdException w:name="Light List" w:semiHidden="0" w:uiPriority="61" w:unhideWhenUsed="0"/>
+    <w:lsdException w:name="Light Grid" w:semiHidden="0" w:uiPriority="62" w:unhideWhenUsed="0"/>
+    <w:lsdException w:name="Medium Shading 1" w:semiHidden="0" w:uiPriority="63" w:unhideWhenUsed="0"/>
+    <w:lsdException w:name="Medium Shading 2" w:semiHidden="0" w:uiPriority="64" w:unhideWhenUsed="0"/>
+    <w:lsdException w:name="Medium List 1" w:semiHidden="0" w:uiPriority="65" w:unhideWhenUsed="0"/>
+    <w:lsdException w:name="Medium List 2" w:semiHidden="0" w:uiPriority="66" w:unhideWhenUsed="0"/>
+    <w:lsdException w:name="Medium Grid 1" w:semiHidden="0" w:uiPriority="67" w:unhideWhenUsed="0"/>
+    <w:lsdException w:name="Medium Grid 2" w:semiHidden="0" w:uiPriority="68" w:unhideWhenUsed="0"/>
+    <w:lsdException w:name="Medium Grid 3" w:semiHidden="0" w:uiPriority="69" w:unhideWhenUsed="0"/>
+    <w:lsdException w:name="Dark List" w:semiHidden="0" w:uiPriority="70" w:unhideWhenUsed="0"/>
+    <w:lsdException w:name="Colorful Shading" w:semiHidden="0" w:uiPriority="71" w:unhideWhenUsed="0"/>
+    <w:lsdException w:name="Colorful List" w:semiHidden="0" w:uiPriority="72" w:unhideWhenUsed="0"/>
+    <w:lsdException w:name="Colorful Grid" w:semiHidden="0" w:uiPriority="73" w:unhideWhenUsed="0"/>
+    <w:lsdException w:name="Light Shading Accent 1" w:semiHidden="0" w:uiPriority="60" w:unhideWhenUsed="0"/>
+    <w:lsdException w:name="Light List Accent 1" w:semiHidden="0" w:uiPriority="61" w:unhideWhenUsed="0"/>
+    <w:lsdException w:name="Light Grid Accent 1" w:semiHidden="0" w:uiPriority="62" w:unhideWhenUsed="0"/>
+    <w:lsdException w:name="Medium Shading 1 Accent 1" w:semiHidden="0" w:uiPriority="63" w:unhideWhenUsed="0"/>
+    <w:lsdException w:name="Medium Shading 2 Accent 1" w:semiHidden="0" w:uiPriority="64" w:unhideWhenUsed="0"/>
+    <w:lsdException w:name="Medium List 1 Accent 1" w:semiHidden="0" w:uiPriority="65" w:unhideWhenUsed="0"/>
+    <w:lsdException w:name="Revision" w:unhideWhenUsed="0"/>
+    <w:lsdException w:name="List Paragraph" w:semiHidden="0" w:uiPriority="34" w:unhideWhenUsed="0" w:qFormat="1"/>
+    <w:lsdException w:name="Quote" w:semiHidden="0" w:uiPriority="29" w:unhideWhenUsed="0" w:qFormat="1"/>
+    <w:lsdException w:name="Intense Quote" w:semiHidden="0" w:uiPriority="30" w:unhideWhenUsed="0" w:qFormat="1"/>
+    <w:lsdException w:name="Medium List 2 Accent 1" w:semiHidden="0" w:uiPriority="66" w:unhideWhenUsed="0"/>
+    <w:lsdException w:name="Medium Grid 1 Accent 1" w:semiHidden="0" w:uiPriority="67" w:unhideWhenUsed="0"/>
+    <w:lsdException w:name="Medium Grid 2 Accent 1" w:semiHidden="0" w:uiPriority="68" w:unhideWhenUsed="0"/>
+    <w:lsdException w:name="Medium Grid 3 Accent 1" w:semiHidden="0" w:uiPriority="69" w:unhideWhenUsed="0"/>
+    <w:lsdException w:name="Dark List Accent 1" w:semiHidden="0" w:uiPriority="70" w:unhideWhenUsed="0"/>
+    <w:lsdException w:name="Colorful Shading Accent 1" w:semiHidden="0" w:uiPriority="71" w:unhideWhenUsed="0"/>
+    <w:lsdException w:name="Colorful List Accent 1" w:semiHidden="0" w:uiPriority="72" w:unhideWhenUsed="0"/>
+    <w:lsdException w:name="Colorful Grid Accent 1" w:semiHidden="0" w:uiPriority="73" w:unhideWhenUsed="0"/>
+    <w:lsdException w:name="Light Shading Accent 2" w:semiHidden="0" w:uiPriority="60" w:unhideWhenUsed="0"/>
+    <w:lsdException w:name="Light List Accent 2" w:semiHidden="0" w:uiPriority="61" w:unhideWhenUsed="0"/>
+    <w:lsdException w:name="Light Grid Accent 2" w:semiHidden="0" w:uiPriority="62" w:unhideWhenUsed="0"/>
+    <w:lsdException w:name="Medium Shading 1 Accent 2" w:semiHidden="0" w:uiPriority="63" w:unhideWhenUsed="0"/>
+    <w:lsdException w:name="Medium Shading 2 Accent 2" w:semiHidden="0" w:uiPriority="64" w:unhideWhenUsed="0"/>
+    <w:lsdException w:name="Medium List 1 Accent 2" w:semiHidden="0" w:uiPriority="65" w:unhideWhenUsed="0"/>
+    <w:lsdException w:name="Medium List 2 Accent 2" w:semiHidden="0" w:uiPriority="66" w:unhideWhenUsed="0"/>
+    <w:lsdException w:name="Medium Grid 1 Accent 2" w:semiHidden="0" w:uiPriority="67" w:unhideWhenUsed="0"/>
+    <w:lsdException w:name="Medium Grid 2 Accent 2" w:semiHidden="0" w:uiPriority="68" w:unhideWhenUsed="0"/>
+    <w:lsdException w:name="Medium Grid 3 Accent 2" w:semiHidden="0" w:uiPriority="69" w:unhideWhenUsed="0"/>
+    <w:lsdException w:name="Dark List Accent 2" w:semiHidden="0" w:uiPriority="70" w:unhideWhenUsed="0"/>
+    <w:lsdException w:name="Colorful Shading Accent 2" w:semiHidden="0" w:uiPriority="71" w:unhideWhenUsed="0"/>
+    <w:lsdException w:name="Colorful List Accent 2" w:semiHidden="0" w:uiPriority="72" w:unhideWhenUsed="0"/>
+    <w:lsdException w:name="Colorful Grid Accent 2" w:semiHidden="0" w:uiPriority="73" w:unhideWhenUsed="0"/>
+    <w:lsdException w:name="Light Shading Accent 3" w:semiHidden="0" w:uiPriority="60" w:unhideWhenUsed="0"/>
+    <w:lsdException w:name="Light List Accent 3" w:semiHidden="0" w:uiPriority="61" w:unhideWhenUsed="0"/>
+    <w:lsdException w:name="Light Grid Accent 3" w:semiHidden="0" w:uiPriority="62" w:unhideWhenUsed="0"/>
+    <w:lsdException w:name="Medium Shading 1 Accent 3" w:semiHidden="0" w:uiPriority="63" w:unhideWhenUsed="0"/>
+    <w:lsdException w:name="Medium Shading 2 Accent 3" w:semiHidden="0" w:uiPriority="64" w:unhideWhenUsed="0"/>
+    <w:lsdException w:name="Medium List 1 Accent 3" w:semiHidden="0" w:uiPriority="65" w:unhideWhenUsed="0"/>
+    <w:lsdException w:name="Medium List 2 Accent 3" w:semiHidden="0" w:uiPriority="66" w:unhideWhenUsed="0"/>
+    <w:lsdException w:name="Medium Grid 1 Accent 3" w:semiHidden="0" w:uiPriority="67" w:unhideWhenUsed="0"/>
+    <w:lsdException w:name="Medium Grid 2 Accent 3" w:semiHidden="0" w:uiPriority="68" w:unhideWhenUsed="0"/>
+    <w:lsdException w:name="Medium Grid 3 Accent 3" w:semiHidden="0" w:uiPriority="69" w:unhideWhenUsed="0"/>
+    <w:lsdException w:name="Dark List Accent 3" w:semiHidden="0" w:uiPriority="70" w:unhideWhenUsed="0"/>
+    <w:lsdException w:name="Colorful Shading Accent 3" w:semiHidden="0" w:uiPriority="71" w:unhideWhenUsed="0"/>
+    <w:lsdException w:name="Colorful List Accent 3" w:semiHidden="0" w:uiPriority="72" w:unhideWhenUsed="0"/>
+    <w:lsdException w:name="Colorful Grid Accent 3" w:semiHidden="0" w:uiPriority="73" w:unhideWhenUsed="0"/>
+    <w:lsdException w:name="Light Shading Accent 4" w:semiHidden="0" w:uiPriority="60" w:unhideWhenUsed="0"/>
+    <w:lsdException w:name="Light List Accent 4" w:semiHidden="0" w:uiPriority="61" w:unhideWhenUsed="0"/>
+    <w:lsdException w:name="Light Grid Accent 4" w:semiHidden="0" w:uiPriority="62" w:unhideWhenUsed="0"/>
+    <w:lsdException w:name="Medium Shading 1 Accent 4" w:semiHidden="0" w:uiPriority="63" w:unhideWhenUsed="0"/>
+    <w:lsdException w:name="Medium Shading 2 Accent 4" w:semiHidden="0" w:uiPriority="64" w:unhideWhenUsed="0"/>
+    <w:lsdException w:name="Medium List 1 Accent 4" w:semiHidden="0" w:uiPriority="65" w:unhideWhenUsed="0"/>
+    <w:lsdException w:name="Medium List 2 Accent 4" w:semiHidden="0" w:uiPriority="66" w:unhideWhenUsed="0"/>
+    <w:lsdException w:name="Medium Grid 1 Accent 4" w:semiHidden="0" w:uiPriority="67" w:unhideWhenUsed="0"/>
+    <w:lsdException w:name="Medium Grid 2 Accent 4" w:semiHidden="0" w:uiPriority="68" w:unhideWhenUsed="0"/>
+    <w:lsdException w:name="Medium Grid 3 Accent 4" w:semiHidden="0" w:uiPriority="69" w:unhideWhenUsed="0"/>
+    <w:lsdException w:name="Dark List Accent 4" w:semiHidden="0" w:uiPriority="70" w:unhideWhenUsed="0"/>
+    <w:lsdException w:name="Colorful Shading Accent 4" w:semiHidden="0" w:uiPriority="71" w:unhideWhenUsed="0"/>
+    <w:lsdException w:name="Colorful List Accent 4" w:semiHidden="0" w:uiPriority="72" w:unhideWhenUsed="0"/>
+    <w:lsdException w:name="Colorful Grid Accent 4" w:semiHidden="0" w:uiPriority="73" w:unhideWhenUsed="0"/>
+    <w:lsdException w:name="Light Shading Accent 5" w:semiHidden="0" w:uiPriority="60" w:unhideWhenUsed="0"/>
+    <w:lsdException w:name="Light List Accent 5" w:semiHidden="0" w:uiPriority="61" w:unhideWhenUsed="0"/>
+    <w:lsdException w:name="Light Grid Accent 5" w:semiHidden="0" w:uiPriority="62" w:unhideWhenUsed="0"/>
+    <w:lsdException w:name="Medium Shading 1 Accent 5" w:semiHidden="0" w:uiPriority="63" w:unhideWhenUsed="0"/>
+    <w:lsdException w:name="Medium Shading 2 Accent 5" w:semiHidden="0" w:uiPriority="64" w:unhideWhenUsed="0"/>
+    <w:lsdException w:name="Medium List 1 Accent 5" w:semiHidden="0" w:uiPriority="65" w:unhideWhenUsed="0"/>
+    <w:lsdException w:name="Medium List 2 Accent 5" w:semiHidden="0" w:uiPriority="66" w:unhideWhenUsed="0"/>
+    <w:lsdException w:name="Medium Grid 1 Accent 5" w:semiHidden="0" w:uiPriority="67" w:unhideWhenUsed="0"/>
+    <w:lsdException w:name="Medium Grid 2 Accent 5" w:semiHidden="0" w:uiPriority="68" w:unhideWhenUsed="0"/>
+    <w:lsdException w:name="Medium Grid 3 Accent 5" w:semiHidden="0" w:uiPriority="69" w:unhideWhenUsed="0"/>
+    <w:lsdException w:name="Dark List Accent 5" w:semiHidden="0" w:uiPriority="70" w:unhideWhenUsed="0"/>
+    <w:lsdException w:name="Colorful Shading Accent 5" w:semiHidden="0" w:uiPriority="71" w:unhideWhenUsed="0"/>
+    <w:lsdException w:name="Colorful List Accent 5" w:semiHidden="0" w:uiPriority="72" w:unhideWhenUsed="0"/>
+    <w:lsdException w:name="Colorful Grid Accent 5" w:semiHidden="0" w:uiPriority="73" w:unhideWhenUsed="0"/>
+    <w:lsdException w:name="Light Shading Accent 6" w:semiHidden="0" w:uiPriority="60" w:unhideWhenUsed="0"/>
+    <w:lsdException w:name="Light List Accent 6" w:semiHidden="0" w:uiPriority="61" w:unhideWhenUsed="0"/>
+    <w:lsdException w:name="Light Grid Accent 6" w:semiHidden="0" w:uiPriority="62" w:unhideWhenUsed="0"/>
+    <w:lsdException w:name="Medium Shading 1 Accent 6" w:semiHidden="0" w:uiPriority="63" w:unhideWhenUsed="0"/>
+    <w:lsdException w:name="Medium Shading 2 Accent 6" w:semiHidden="0" w:uiPriority="64" w:unhideWhenUsed="0"/>
+    <w:lsdException w:name="Medium List 1 Accent 6" w:semiHidden="0" w:uiPriority="65" w:unhideWhenUsed="0"/>
+    <w:lsdException w:name="Medium List 2 Accent 6" w:semiHidden="0" w:uiPriority="66" w:unhideWhenUsed="0"/>
+    <w:lsdException w:name="Medium Grid 1 Accent 6" w:semiHidden="0" w:uiPriority="67" w:unhideWhenUsed="0"/>
+    <w:lsdException w:name="Medium Grid 2 Accent 6" w:semiHidden="0" w:uiPriority="68" w:unhideWhenUsed="0"/>
+    <w:lsdException w:name="Medium Grid 3 Accent 6" w:semiHidden="0" w:uiPriority="69" w:unhideWhenUsed="0"/>
+    <w:lsdException w:name="Dark List Accent 6" w:semiHidden="0" w:uiPriority="70" w:unhideWhenUsed="0"/>
+    <w:lsdException w:name="Colorful Shading Accent 6" w:semiHidden="0" w:uiPriority="71" w:unhideWhenUsed="0"/>
+    <w:lsdException w:name="Colorful List Accent 6" w:semiHidden="0" w:uiPriority="72" w:unhideWhenUsed="0"/>
+    <w:lsdException w:name="Colorful Grid Accent 6" w:semiHidden="0" w:uiPriority="73" w:unhideWhenUsed="0"/>
+    <w:lsdException w:name="Subtle Emphasis" w:semiHidden="0" w:uiPriority="19" w:unhideWhenUsed="0" w:qFormat="1"/>
+    <w:lsdException w:name="Intense Emphasis" w:semiHidden="0" w:uiPriority="21" w:unhideWhenUsed="0" w:qFormat="1"/>
+    <w:lsdException w:name="Subtle Reference" w:semiHidden="0" w:uiPriority="31" w:unhideWhenUsed="0" w:qFormat="1"/>
+    <w:lsdException w:name="Intense Reference" w:semiHidden="0" w:uiPriority="32" w:unhideWhenUsed="0" w:qFormat="1"/>
+    <w:lsdException w:name="Book Title" w:semiHidden="0" w:uiPriority="33" w:unhideWhenUsed="0" w:qFormat="1"/>
+    <w:lsdException w:name="Bibliography" w:uiPriority="37"/>
+    <w:lsdException w:name="TOC Heading" w:uiPriority="39" w:qFormat="1"/>
+  </w:latentStyles>
+  <w:style w:type="paragraph" w:default="1" w:styleId="Normal">
+    <w:name w:val="Normal"/>
+    <w:qFormat/>
+  </w:style>
+  <w:style w:type="character" w:default="1" w:styleId="DefaultParagraphFont">
+    <w:name w:val="Default Paragraph Font"/>
+    <w:uiPriority w:val="1"/>
+    <w:semiHidden/>
+    <w:unhideWhenUsed/>
+  </w:style>
+  <w:style w:type="table" w:default="1" w:styleId="TableNormal">
+    <w:name w:val="Normal Table"/>
+    <w:uiPriority w:val="99"/>
+    <w:semiHidden/>
+    <w:unhideWhenUsed/>
+    <w:tblPr>
+      <w:tblInd w:w="0" w:type="dxa"/>
+      <w:tblCellMar>
+        <w:top w:w="0" w:type="dxa"/>
+        <w:left w:w="108" w:type="dxa"/>
+        <w:bottom w:w="0" w:type="dxa"/>
+        <w:right w:w="108" w:type="dxa"/>
+      </w:tblCellMar>
+    </w:tblPr>
+  </w:style>
+  <w:style w:type="numbering" w:default="1" w:styleId="NoList">
+    <w:name w:val="No List"/>
+    <w:uiPriority w:val="99"/>
+    <w:semiHidden/>
+    <w:unhideWhenUsed/>
+  </w:style>
+  <w:style w:type="table" w:styleId="TableGrid">
+    <w:name w:val="Table Grid"/>
+    <w:basedOn w:val="TableNormal"/>
+    <w:uiPriority w:val="39"/>
+    <w:rsid w:val="00962DAA"/>
+    <w:pPr>
+      <w:spacing w:after="0" w:line="240" w:lineRule="auto"/>
+    </w:pPr>
+    <w:tblPr>
+      <w:tblInd w:w="0" w:type="dxa"/>
+      <w:tblBorders>
+        <w:top w:val="single" w:sz="4" w:space="0" w:color="auto"/>
+        <w:left w:val="single" w:sz="4" w:space="0" w:color="auto"/>
+        <w:bottom w:val="single" w:sz="4" w:space="0" w:color="auto"/>
+        <w:right w:val="single" w:sz="4" w:space="0" w:color="auto"/>
+        <w:insideH w:val="single" w:sz="4" w:space="0" w:color="auto"/>
+        <w:insideV w:val="single" w:sz="4" w:space="0" w:color="auto"/>
+      </w:tblBorders>
+      <w:tblCellMar>
+        <w:top w:w="0" w:type="dxa"/>
+        <w:left w:w="108" w:type="dxa"/>
+        <w:bottom w:w="0" w:type="dxa"/>
+        <w:right w:w="108" w:type="dxa"/>
+      </w:tblCellMar>
+    </w:tblPr>
+  </w:style>
+  <w:style w:type="table" w:customStyle="1" w:styleId="ListTable6Colorful">
+    <w:name w:val="List Table 6 Colorful"/>
+    <w:basedOn w:val="TableNormal"/>
+    <w:uiPriority w:val="51"/>
+    <w:rsid w:val="00962DAA"/>
+    <w:pPr>
+      <w:spacing w:after="0" w:line="240" w:lineRule="auto"/>
+    </w:pPr>
+    <w:rPr>
+      <w:color w:val="000000" w:themeColor="text1"/>
+    </w:rPr>
+    <w:tblPr>
+      <w:tblStyleRowBandSize w:val="1"/>
+      <w:tblStyleColBandSize w:val="1"/>
+      <w:tblInd w:w="0" w:type="dxa"/>
+      <w:tblBorders>
+        <w:top w:val="single" w:sz="4" w:space="0" w:color="000000" w:themeColor="text1"/>
+        <w:bottom w:val="single" w:sz="4" w:space="0" w:color="000000" w:themeColor="text1"/>
+      </w:tblBorders>
+      <w:tblCellMar>
+        <w:top w:w="0" w:type="dxa"/>
+        <w:left w:w="108" w:type="dxa"/>
+        <w:bottom w:w="0" w:type="dxa"/>
+        <w:right w:w="108" w:type="dxa"/>
+      </w:tblCellMar>
+    </w:tblPr>
+    <w:tblStylePr w:type="firstRow">
+      <w:rPr>
+        <w:b/>
+        <w:bCs/>
+      </w:rPr>
+      <w:tblPr/>
+      <w:tcPr>
+        <w:tcBorders>
+          <w:bottom w:val="single" w:sz="4" w:space="0" w:color="000000" w:themeColor="text1"/>
+        </w:tcBorders>
+      </w:tcPr>
+    </w:tblStylePr>
+    <w:tblStylePr w:type="lastRow">
+      <w:rPr>
+        <w:b/>
+        <w:bCs/>
+      </w:rPr>
+      <w:tblPr/>
+      <w:tcPr>
+        <w:tcBorders>
+          <w:top w:val="double" w:sz="4" w:space="0" w:color="000000" w:themeColor="text1"/>
+        </w:tcBorders>
+      </w:tcPr>
+    </w:tblStylePr>
+    <w:tblStylePr w:type="firstCol">
+      <w:rPr>
+        <w:b/>
+        <w:bCs/>
+      </w:rPr>
+    </w:tblStylePr>
+    <w:tblStylePr w:type="lastCol">
+      <w:rPr>
+        <w:b/>
+        <w:bCs/>
+      </w:rPr>
+    </w:tblStylePr>
+    <w:tblStylePr w:type="band1Vert">
+      <w:tblPr/>
+      <w:tcPr>
+        <w:shd w:val="clear" w:color="auto" w:fill="CCCCCC" w:themeFill="text1" w:themeFillTint="33"/>
+      </w:tcPr>
+    </w:tblStylePr>
+    <w:tblStylePr w:type="band1Horz">
+      <w:tblPr/>
+      <w:tcPr>
+        <w:shd w:val="clear" w:color="auto" w:fill="CCCCCC" w:themeFill="text1" w:themeFillTint="33"/>
+      </w:tcPr>
+    </w:tblStylePr>
+  </w:style>
+  <w:style w:type="paragraph" w:styleId="ListParagraph">
+    <w:name w:val="List Paragraph"/>
+    <w:basedOn w:val="Normal"/>
+    <w:uiPriority w:val="34"/>
+    <w:qFormat/>
+    <w:rsid w:val="00AF5AE4"/>
+    <w:pPr>
+      <w:ind w:left="720"/>
+      <w:contextualSpacing/>
+    </w:pPr>
+  </w:style>
+  <w:style w:type="character" w:customStyle="1" w:styleId="apple-converted-space">
+    <w:name w:val="apple-converted-space"/>
+    <w:basedOn w:val="DefaultParagraphFont"/>
+    <w:rsid w:val="00AF5AE4"/>
+  </w:style>
+  <w:style w:type="character" w:styleId="Hyperlink">
+    <w:name w:val="Hyperlink"/>
+    <w:basedOn w:val="DefaultParagraphFont"/>
+    <w:uiPriority w:val="99"/>
+    <w:semiHidden/>
+    <w:unhideWhenUsed/>
+    <w:rsid w:val="00AF5AE4"/>
+    <w:rPr>
+      <w:color w:val="0000FF"/>
+      <w:u w:val="single"/>
+    </w:rPr>
+  </w:style>
+  <w:style w:type="paragraph" w:styleId="NormalWeb">
+    <w:name w:val="Normal (Web)"/>
+    <w:basedOn w:val="Normal"/>
+    <w:uiPriority w:val="99"/>
+    <w:unhideWhenUsed/>
+    <w:rsid w:val="00AF5AE4"/>
+    <w:pPr>
+      <w:spacing w:before="100" w:beforeAutospacing="1" w:after="100" w:afterAutospacing="1" w:line="240" w:lineRule="auto"/>
+    </w:pPr>
+    <w:rPr>
+      <w:rFonts w:ascii="Times New Roman" w:eastAsia="Times New Roman" w:hAnsi="Times New Roman" w:cs="Times New Roman"/>
+      <w:sz w:val="24"/>
+      <w:szCs w:val="24"/>
+      <w:lang w:eastAsia="ja-JP"/>
+    </w:rPr>
+  </w:style>
+  <w:style w:type="character" w:styleId="Strong">
+    <w:name w:val="Strong"/>
+    <w:basedOn w:val="DefaultParagraphFont"/>
+    <w:uiPriority w:val="22"/>
+    <w:qFormat/>
+    <w:rsid w:val="00AF5AE4"/>
+    <w:rPr>
+      <w:b/>
+      <w:bCs/>
+    </w:rPr>
+  </w:style>
+  <w:style w:type="character" w:styleId="Emphasis">
+    <w:name w:val="Emphasis"/>
+    <w:basedOn w:val="DefaultParagraphFont"/>
+    <w:uiPriority w:val="20"/>
+    <w:qFormat/>
+    <w:rsid w:val="00AF5AE4"/>
+    <w:rPr>
+      <w:i/>
+      <w:iCs/>
+    </w:rPr>
+  </w:style>
+  <w:style w:type="table" w:customStyle="1" w:styleId="PlainTable4">
+    <w:name w:val="Plain Table 4"/>
+    <w:basedOn w:val="TableNormal"/>
+    <w:uiPriority w:val="44"/>
+    <w:rsid w:val="000B0F48"/>
+    <w:pPr>
+      <w:spacing w:after="0" w:line="240" w:lineRule="auto"/>
+    </w:pPr>
+    <w:tblPr>
+      <w:tblStyleRowBandSize w:val="1"/>
+      <w:tblStyleColBandSize w:val="1"/>
+      <w:tblInd w:w="0" w:type="dxa"/>
+      <w:tblCellMar>
+        <w:top w:w="0" w:type="dxa"/>
+        <w:left w:w="108" w:type="dxa"/>
+        <w:bottom w:w="0" w:type="dxa"/>
+        <w:right w:w="108" w:type="dxa"/>
+      </w:tblCellMar>
+    </w:tblPr>
+    <w:tblStylePr w:type="firstRow">
+      <w:rPr>
+        <w:b/>
+        <w:bCs/>
+      </w:rPr>
+    </w:tblStylePr>
+    <w:tblStylePr w:type="lastRow">
+      <w:rPr>
+        <w:b/>
+        <w:bCs/>
+      </w:rPr>
+    </w:tblStylePr>
+    <w:tblStylePr w:type="firstCol">
+      <w:rPr>
+        <w:b/>
+        <w:bCs/>
+      </w:rPr>
+    </w:tblStylePr>
+    <w:tblStylePr w:type="lastCol">
+      <w:rPr>
+        <w:b/>
+        <w:bCs/>
+      </w:rPr>
+    </w:tblStylePr>
+    <w:tblStylePr w:type="band1Vert">
+      <w:tblPr/>
+      <w:tcPr>
+        <w:shd w:val="clear" w:color="auto" w:fill="F2F2F2" w:themeFill="background1" w:themeFillShade="F2"/>
+      </w:tcPr>
+    </w:tblStylePr>
+    <w:tblStylePr w:type="band1Horz">
+      <w:tblPr/>
+      <w:tcPr>
+        <w:shd w:val="clear" w:color="auto" w:fill="F2F2F2" w:themeFill="background1" w:themeFillShade="F2"/>
+      </w:tcPr>
+    </w:tblStylePr>
+  </w:style>
+  <w:style w:type="paragraph" w:styleId="BalloonText">
+    <w:name w:val="Balloon Text"/>
+    <w:basedOn w:val="Normal"/>
+    <w:link w:val="BalloonTextChar"/>
+    <w:uiPriority w:val="99"/>
+    <w:semiHidden/>
+    <w:unhideWhenUsed/>
+    <w:rsid w:val="00807FD2"/>
+    <w:pPr>
+      <w:spacing w:after="0" w:line="240" w:lineRule="auto"/>
+    </w:pPr>
+    <w:rPr>
+      <w:rFonts w:ascii="Tahoma" w:hAnsi="Tahoma" w:cs="Tahoma"/>
+      <w:sz w:val="16"/>
+      <w:szCs w:val="16"/>
+    </w:rPr>
+  </w:style>
+  <w:style w:type="character" w:customStyle="1" w:styleId="BalloonTextChar">
+    <w:name w:val="Balloon Text Char"/>
+    <w:basedOn w:val="DefaultParagraphFont"/>
+    <w:link w:val="BalloonText"/>
+    <w:uiPriority w:val="99"/>
+    <w:semiHidden/>
+    <w:rsid w:val="00807FD2"/>
+    <w:rPr>
+      <w:rFonts w:ascii="Tahoma" w:hAnsi="Tahoma" w:cs="Tahoma"/>
+      <w:sz w:val="16"/>
+      <w:szCs w:val="16"/>
+    </w:rPr>
+  </w:style>
+  <w:style w:type="paragraph" w:styleId="Header">
+    <w:name w:val="header"/>
+    <w:basedOn w:val="Normal"/>
+    <w:link w:val="HeaderChar"/>
+    <w:uiPriority w:val="99"/>
+    <w:unhideWhenUsed/>
+    <w:rsid w:val="00807FD2"/>
+    <w:pPr>
+      <w:tabs>
+        <w:tab w:val="center" w:pos="4680"/>
+        <w:tab w:val="right" w:pos="9360"/>
+      </w:tabs>
+      <w:spacing w:after="0" w:line="240" w:lineRule="auto"/>
+    </w:pPr>
+  </w:style>
+  <w:style w:type="character" w:customStyle="1" w:styleId="HeaderChar">
+    <w:name w:val="Header Char"/>
+    <w:basedOn w:val="DefaultParagraphFont"/>
+    <w:link w:val="Header"/>
+    <w:uiPriority w:val="99"/>
+    <w:rsid w:val="00807FD2"/>
+  </w:style>
+  <w:style w:type="paragraph" w:styleId="Footer">
+    <w:name w:val="footer"/>
+    <w:basedOn w:val="Normal"/>
+    <w:link w:val="FooterChar"/>
+    <w:uiPriority w:val="99"/>
+    <w:unhideWhenUsed/>
+    <w:rsid w:val="00807FD2"/>
+    <w:pPr>
+      <w:tabs>
+        <w:tab w:val="center" w:pos="4680"/>
+        <w:tab w:val="right" w:pos="9360"/>
+      </w:tabs>
+      <w:spacing w:after="0" w:line="240" w:lineRule="auto"/>
+    </w:pPr>
+  </w:style>
+  <w:style w:type="character" w:customStyle="1" w:styleId="FooterChar">
+    <w:name w:val="Footer Char"/>
+    <w:basedOn w:val="DefaultParagraphFont"/>
+    <w:link w:val="Footer"/>
+    <w:uiPriority w:val="99"/>
+    <w:rsid w:val="00807FD2"/>
+  </w:style>
 </w:styles>
 </file>
 
@@ -3545,7 +4313,7 @@
     </a:clrScheme>
     <a:fontScheme name="Office">
       <a:majorFont>
-        <a:latin typeface="Calibri Light" panose="020F0302020204030204"/>
+        <a:latin typeface="Calibri Light"/>
         <a:ea typeface=""/>
         <a:cs typeface=""/>
         <a:font script="Jpan" typeface="ＭＳ ゴシック"/>
@@ -3580,7 +4348,7 @@
         <a:font script="Geor" typeface="Sylfaen"/>
       </a:majorFont>
       <a:minorFont>
-        <a:latin typeface="Calibri" panose="020F0502020204030204"/>
+        <a:latin typeface="Calibri"/>
         <a:ea typeface=""/>
         <a:cs typeface=""/>
         <a:font script="Jpan" typeface="ＭＳ 明朝"/>
@@ -3757,7 +4525,7 @@
   <a:extraClrSchemeLst/>
   <a:extLst>
     <a:ext uri="{05A4C25C-085E-4340-85A3-A5531E510DB2}">
-      <thm15:themeFamily xmlns:thm15="http://schemas.microsoft.com/office/thememl/2012/main" name="Office Theme" id="{62F939B6-93AF-4DB8-9C6B-D6C7DFDC589F}" vid="{4A3C46E8-61CC-4603-A589-7422A47A8E4A}"/>
+      <thm15:themeFamily xmlns="" xmlns:thm15="http://schemas.microsoft.com/office/thememl/2012/main" name="Office Theme" id="{62F939B6-93AF-4DB8-9C6B-D6C7DFDC589F}" vid="{4A3C46E8-61CC-4603-A589-7422A47A8E4A}"/>
     </a:ext>
   </a:extLst>
 </a:theme>

</xml_diff>